<commit_message>
some minor edits and additions to the hydrodynamic model section
</commit_message>
<xml_diff>
--- a/proposal_draft_2018.docx
+++ b/proposal_draft_2018.docx
@@ -847,7 +847,7 @@
         <w:t xml:space="preserve"> </w:t>
       </w:r>
       <w:r>
-        <w:t xml:space="preserve">kelp morphology data collected at the predicted site will be used to calibrate the model. This process will be repeated until the model can predict coastal flow and kelp morphology within a certian degree of probability.</w:t>
+        <w:t xml:space="preserve">kelp morphology data collected at the predicted site will be used to calibrate the model. This process will be repeated until the model can predict coastal flow and kelp morphology within a certian degree of probability. Kelp morphology is driven by regional and local environmental factors, the spatial scales used will be dependent on the spatial patterns of the various abiotic variables being investigated. Fully nested hierarchical design at three spatial scales will be used: regions, locations (within regions) and sites (within locations).</w:t>
       </w:r>
     </w:p>
     <w:p>
@@ -1070,7 +1070,31 @@
               <w:jc w:val="left"/>
             </w:pPr>
             <w:r>
-              <w:t xml:space="preserve">January 2020 - April 2020</w:t>
+              <w:t xml:space="preserve">January 2020 - June 2020</w:t>
+            </w:r>
+          </w:p>
+        </w:tc>
+        <w:tc>
+          <w:p>
+            <w:pPr>
+              <w:pStyle w:val="Compact"/>
+              <w:jc w:val="left"/>
+            </w:pPr>
+            <w:r>
+              <w:t xml:space="preserve">Complete of final data chapter and final chapter.</w:t>
+            </w:r>
+          </w:p>
+        </w:tc>
+      </w:tr>
+      <w:tr>
+        <w:tc>
+          <w:p>
+            <w:pPr>
+              <w:pStyle w:val="Compact"/>
+              <w:jc w:val="left"/>
+            </w:pPr>
+            <w:r>
+              <w:t xml:space="preserve">June 2020 - December 2020</w:t>
             </w:r>
           </w:p>
         </w:tc>
@@ -1477,7 +1501,7 @@
     </w:lvl>
   </w:abstractNum>
   <w:abstractNum w:abstractNumId="990">
-    <w:nsid w:val="d28c55a3"/>
+    <w:nsid w:val="764838b8"/>
     <w:multiLevelType w:val="multilevel"/>
     <w:lvl w:ilvl="0">
       <w:numFmt w:val="bullet"/>
@@ -1558,7 +1582,7 @@
     </w:lvl>
   </w:abstractNum>
   <w:abstractNum w:abstractNumId="99821">
-    <w:nsid w:val="5c5f966d"/>
+    <w:nsid w:val="6362e293"/>
     <w:multiLevelType w:val="multilevel"/>
     <w:lvl w:ilvl="0">
       <w:start w:val="1"/>

</xml_diff>

<commit_message>
added to the preliminary literature review
</commit_message>
<xml_diff>
--- a/proposal_draft_2018.docx
+++ b/proposal_draft_2018.docx
@@ -139,7 +139,7 @@
         <w:pStyle w:val="FirstParagraph"/>
       </w:pPr>
       <w:r>
-        <w:t xml:space="preserve">Seaweeds, browns in particular, are capable of adapting morphological characteristics to persist in changing and variable ocean environments. Changes in morphology have been shown to increase photosynthetic ability, enhance nutrient uptake, and reduce drag with regards to changes in temperature and wave exposure. Wave exposure has been shown to be an important driver of seaweed morphology, as the main mechanism of seaweed mortality is through the mechanism of dislodgment. Changing morphology, such as decreasing frond area or strengthening through stipe circumference increase/reduces drag and increases the probability of survival. However, locally adapted seaweed may still be dislodged in pulse disturbance events such as storms, and may raft far distances and wash up on beaches. An example would be</w:t>
+        <w:t xml:space="preserve">Seaweeds, browns in particular, are capable of adapting morphological characteristics to persist in changing and variable ocean environments. Changes in morphology have been shown to increase photosynthetic ability, enhance nutrient uptake, and reduce drag with regards to changes in wave exposure. Wave exposure has been shown to be an important driver of seaweed morphology, as the main mechanism of seaweed mortality is through the mechanism of dislodgment. Changing morphology, such as decreasing frond area or strengthening through stipe circumference increase/reduces drag and increases the probability of survival. However, locally adapted seaweed may still be dislodged in pulse disturbance events such as storms, and may raft far distances and wash up on beaches. An example would be</w:t>
       </w:r>
       <w:r>
         <w:t xml:space="preserve"> </w:t>
@@ -198,7 +198,7 @@
         <w:pStyle w:val="FirstParagraph"/>
       </w:pPr>
       <w:r>
-        <w:t xml:space="preserve">Abiotic and biotic factors interact in complex ways which indirectly determine behavioral and ecophysiological responses in organisms. For example, when storms or strong currents form in sub-tidal habitats, sea urchins form aggregations in order to reduce overall drag to avoid being swept away by currents. Organisms that are motile my migrate into more environmentally suitable areas when conditions become unfavorable or food sources become depleted. In changing environments migration may also allow organisms to extend their distributions. For example, ocean warming off the coast of Western Australia has allowed tropical fish species to extend their distribution into areas that were previously characterised as temperate reefs. Sessile organisms are unable to migrate into more environmentally suitable areas and are forced to either adapt or suffer expiration. Sessile organisms may respond to changing environmental conditions through changes in physiology. For example, plants may produce heat shock proteins that help buffer the affect of temperature increases. Sessile organisms may also adapt their morphology,in order to persist in changing and harsh environments, such as seaweeds.</w:t>
+        <w:t xml:space="preserve">Abiotic and biotic factors interact in complex ways which indirectly determine behavioral and ecophysiological responses in organisms. Organisms that are mobile may migrate into more environmentally suitable areas when conditions become unfavorable or food sources become depleted. Sessile organisms are unable to migrate into more environmentally suitable areas and are forced to either adapt or suffer expiration. Sessile organisms may respond to changing environmental conditions through changes in physiology. For example, plants may produce heat shock proteins that help buffer the affect of temperature increases. Sessile organisms may also adapt their morphology,in order to persist in changing and harsh environments, such as seaweeds.</w:t>
       </w:r>
     </w:p>
     <w:p>
@@ -206,7 +206,49 @@
         <w:pStyle w:val="BodyText"/>
       </w:pPr>
       <w:r>
-        <w:t xml:space="preserve">Temperature and wave exposure have been shown to be important drivers of seaweed distribution, physiological functioning, ability to recover, population dynamics and morphology. Mechanical forces generated by the hydrodynamic environment, in the form of sudden strong ocean currents or storms, between 10- 20 m s-1 with accelerations of 400 m s-2</w:t>
+        <w:t xml:space="preserve">Other than temperature, wave exposure is also recognised as an important driver of the marine environment, and macroalgae are not exception. Wave exposure has been shown to play a role in determing distribution, abundance, diversity, composition, growth</w:t>
+      </w:r>
+      <w:r>
+        <w:t xml:space="preserve"> </w:t>
+      </w:r>
+      <w:r>
+        <w:t xml:space="preserve">(Cousens 1982)</w:t>
+      </w:r>
+      <w:r>
+        <w:t xml:space="preserve"> </w:t>
+      </w:r>
+      <w:r>
+        <w:t xml:space="preserve">and productivity</w:t>
+      </w:r>
+      <w:r>
+        <w:t xml:space="preserve"> </w:t>
+      </w:r>
+      <w:r>
+        <w:t xml:space="preserve">(Pedersen and Nejrup 2012)</w:t>
+      </w:r>
+      <w:r>
+        <w:t xml:space="preserve"> </w:t>
+      </w:r>
+      <w:r>
+        <w:t xml:space="preserve">of macroalgae communties. For example, the width, vertical zonation and diversity of algal communities often change predictably along gradients of wave exposure. Wave exposure may also drive macroalgae communties indirectly through the alteration in affect of another environmental driver. For instance, increasing degrees of exposure may positively influence the amount of area available to trap light on macroalgal fronds, as well as increasing nutrient uptake due to increased turbulence in the boundry layer around the frond</w:t>
+      </w:r>
+      <w:r>
+        <w:t xml:space="preserve"> </w:t>
+      </w:r>
+      <w:r>
+        <w:t xml:space="preserve">(</w:t>
+      </w:r>
+      <w:r>
+        <w:rPr>
+          <w:b/>
+        </w:rPr>
+        <w:t xml:space="preserve">???</w:t>
+      </w:r>
+      <w:r>
+        <w:t xml:space="preserve">)</w:t>
+      </w:r>
+      <w:r>
+        <w:t xml:space="preserve">. The most important direct effect of wave exposure on macroalgal communities is through mechanical dislodgment, which ultimately leads to expiration. Mechanical forces generated by the hydrodynamic environment, in the form of sudden strong ocean currents or storms, between 10- 20 m s-1 with accelerations of 400 m s-2</w:t>
       </w:r>
       <w:r>
         <w:t xml:space="preserve"> </w:t>
@@ -304,7 +346,79 @@
         <w:pStyle w:val="BodyText"/>
       </w:pPr>
       <w:r>
-        <w:t xml:space="preserve">Kelp morphology may be distinct to a particular region with a specific hydrodynamic environment and has the ability to raft far distances using coastal currents, and may accumulate as beach-cast in areas far from its original location. Therefore, kelp morphology may be used as a proxy for determining its original location as well as aid in characterising coastal currents. However, this approach must be combined with advances in hydrodynamic modelling for a quantitative outcome.</w:t>
+        <w:t xml:space="preserve">Wave exposure is a complex abiotic variable which varies spatially and temporarly in the marine enviroment. Furthermore, the degree to which a macroalgae community is exposed, is dependent on local site characteristics, such as bathymetry and local wind patterns. Despite this fact, macrolagae have been able to persist in often harsh and variable wave environments. Macroalage are sessile organisms and incapabable of migrating when local conditions become unsuitable. Therefore, macroalgae must adapt to the local wave climate in order to persist and survive, and achieve this through morphological adaptation. The morphology of macroalgae are not fixed gentic traits. A study by @?? showed that</w:t>
+      </w:r>
+      <w:r>
+        <w:t xml:space="preserve"> </w:t>
+      </w:r>
+      <w:r>
+        <w:rPr>
+          <w:i/>
+        </w:rPr>
+        <w:t xml:space="preserve">species name</w:t>
+      </w:r>
+      <w:r>
+        <w:t xml:space="preserve"> </w:t>
+      </w:r>
+      <w:r>
+        <w:t xml:space="preserve">was able to rapidly adapt to the local wave environment when transplanted from a low wave exposure site to a high wave exposure site. Advances in genetic techniques and taxonomy have revealed that species delination based on morphology has been inaccurate, and organisms that were once considered two seperate species are actually one species.</w:t>
+      </w:r>
+      <w:r>
+        <w:rPr>
+          <w:b/>
+        </w:rPr>
+        <w:t xml:space="preserve">insert example here</w:t>
+      </w:r>
+      <w:r>
+        <w:t xml:space="preserve">. The morphological adaption that macroalgae display are therefore driven by local or site conditions, and therefore individuals must be morphologically flexible to persist in stochastic environments. This may be achieved through different strategies and are species-specific, which can be directly attributed the high diversity in morphological characters of algal communities. For example some algae have fronds and others are articulated corraline, and therefore these species would need to adapt their morphology differently in order to persist.</w:t>
+      </w:r>
+      <w:r>
+        <w:t xml:space="preserve"> </w:t>
+      </w:r>
+      <w:r>
+        <w:t xml:space="preserve">(</w:t>
+      </w:r>
+      <w:r>
+        <w:rPr>
+          <w:b/>
+        </w:rPr>
+        <w:t xml:space="preserve">???</w:t>
+      </w:r>
+      <w:r>
+        <w:t xml:space="preserve">)</w:t>
+      </w:r>
+      <w:r>
+        <w:t xml:space="preserve"> </w:t>
+      </w:r>
+      <w:r>
+        <w:t xml:space="preserve">investigated the anatomy, chemical composistion of</w:t>
+      </w:r>
+      <w:r>
+        <w:t xml:space="preserve"> </w:t>
+      </w:r>
+      <w:r>
+        <w:rPr>
+          <w:i/>
+        </w:rPr>
+        <w:t xml:space="preserve">Fucus spiralis</w:t>
+      </w:r>
+      <w:r>
+        <w:t xml:space="preserve"> </w:t>
+      </w:r>
+      <w:r>
+        <w:t xml:space="preserve">at three sites that varied in wave exposure (sheltered, medium exposure and exposed). The authors found that individuals in exposed sites showed less branching of thalli as well as variation in organic nitrogen, mannitol, laminarian and alginic acid concentrations.</w:t>
+      </w:r>
+      <w:r>
+        <w:t xml:space="preserve"> </w:t>
+      </w:r>
+      <w:r>
+        <w:rPr>
+          <w:b/>
+        </w:rPr>
+        <w:t xml:space="preserve">insert more examples here</w:t>
+      </w:r>
+      <w:r>
+        <w:t xml:space="preserve">.</w:t>
       </w:r>
     </w:p>
     <w:p>
@@ -638,7 +752,21 @@
         <w:pStyle w:val="BodyText"/>
       </w:pPr>
       <w:r>
-        <w:t xml:space="preserve">Since wave energy is an important driver in marine ecosystems, particularly kelp, the advances in hydrodynamic modelling offer a new opportunity for multifactoral and quantitative approach to research in marine ecosystems. The Delf3D and SWAN models have been used successfully in previous studies regarding brine plume discharge, impacts of storms, affects of climate change on the hydrological environment etc. The models have not been designed for shallow environments (&lt;6m) and therefore may not be suitable to model coastal hydrological environments. However these models may be adjusted to suit coastal waters if they are combined with a new numerical model which can be calibrated to suit these needs.</w:t>
+        <w:t xml:space="preserve">Since wave energy is an important driver in marine ecosystems, particularly kelp, the advances in hydrodynamic modelling offer a new opportunity for multifactoral and quantitative approach to research in marine ecosystems. The Delf3D and SWAN models have been used successfully in previous studies regarding brine plume discharge, impacts of storms, affects of climate change on the hydrological environment etc. The models have not been designed for shallow environments (&lt;6m) and therefore may not be suitable to model coastal hydrological environments. However these models may be adjusted to suit coastal waters if they are combined with a new numerical model which can be calibrated to suit these needs. Numerical modelling for this study will be undertaken using the Delft3D suite of numerical models developed by Deltares. The suite of models allows for the simulation of flows, sediment transport, waves, water quality, morphological developments and ecology.</w:t>
+      </w:r>
+    </w:p>
+    <w:p>
+      <w:pPr>
+        <w:pStyle w:val="BodyText"/>
+      </w:pPr>
+      <w:r>
+        <w:t xml:space="preserve">The Delft3D-WAVE module uses the SWAN (Simulating Waves Nearshore) numerical model developed at the Delft University of Technology to simulate the generation and propagation of wind-generated waves in coastal environments. The SWAN model is based on the discrete spectral action balance equation and is fully spectral (in all directions and frequencies). The latter implies that short-crested random wave fields propagating simultaneously from widely different directions can be accommodated (e.g. a wind sea with super-imposed swell). Delft3D-FLOW is a multi-dimensional (2D or 3D) hydrodynamic (and transport) simulation program which calculates non-steady</w:t>
+      </w:r>
+      <w:r>
+        <w:t xml:space="preserve"> </w:t>
+      </w:r>
+      <w:r>
+        <w:t xml:space="preserve">flow and transport phenomena that result from tidal and meteorological forcing on a rectilinear or a curvilinear, boundary fitted grid. In 3D simulations, the vertical grid is defined following the sigma coordinate approach. The model solves the shallow water equations, consisting of the momentum and the continuity equations</w:t>
       </w:r>
     </w:p>
     <w:p>
@@ -1194,6 +1322,29 @@
         <w:pStyle w:val="Bibliography"/>
       </w:pPr>
       <w:r>
+        <w:t xml:space="preserve">Cousens, R. 1982. “The Effect of Exposure to Wave Action on the Morphology and Pigmentation of Ascophyllum nodosum (L.) Le Jolis in South-Eastern Canada.”</w:t>
+      </w:r>
+      <w:r>
+        <w:t xml:space="preserve"> </w:t>
+      </w:r>
+      <w:r>
+        <w:rPr>
+          <w:i/>
+        </w:rPr>
+        <w:t xml:space="preserve">Bontanica Marina</w:t>
+      </w:r>
+      <w:r>
+        <w:t xml:space="preserve"> </w:t>
+      </w:r>
+      <w:r>
+        <w:t xml:space="preserve">XXV: 191–95.</w:t>
+      </w:r>
+    </w:p>
+    <w:p>
+      <w:pPr>
+        <w:pStyle w:val="Bibliography"/>
+      </w:pPr>
+      <w:r>
         <w:t xml:space="preserve">Doney, S C, M Ruckelshaus, J Emmett Duffy, J P Barry, F Chan, C English, H M Galindo, et al. 2012. “Climate Change Impacts on Marine Ecosystems.”</w:t>
       </w:r>
       <w:r>
@@ -1364,6 +1515,43 @@
         <w:pStyle w:val="Bibliography"/>
       </w:pPr>
       <w:r>
+        <w:t xml:space="preserve">Pedersen, M F, and L B Nejrup. 2012. “Effects of wave exposure on population structure, demography, biomass and productivity of the kelp Laminaria hyperborea.”</w:t>
+      </w:r>
+      <w:r>
+        <w:t xml:space="preserve"> </w:t>
+      </w:r>
+      <w:r>
+        <w:rPr>
+          <w:i/>
+        </w:rPr>
+        <w:t xml:space="preserve">Marine Ecology Progress Series</w:t>
+      </w:r>
+      <w:r>
+        <w:t xml:space="preserve"> </w:t>
+      </w:r>
+      <w:r>
+        <w:t xml:space="preserve">451: 45–60.</w:t>
+      </w:r>
+      <w:r>
+        <w:t xml:space="preserve"> </w:t>
+      </w:r>
+      <w:hyperlink r:id="rId39">
+        <w:r>
+          <w:rPr>
+            <w:rStyle w:val="Hyperlink"/>
+          </w:rPr>
+          <w:t xml:space="preserve">https://www.researchgate.net/profile/Morten{\_}Pedersen3/publication/235938581{\_}Effects{\_}of{\_}wave{\_}exposure{\_}on{\_}population{\_}structure{\_}demography{\_}biomass{\_}and{\_}productivity{\_}of{\_}the{\_}kelp{\_}Laminaria{\_}hyperborea/links/00b7d52beb45b77124000000.pdf</w:t>
+        </w:r>
+      </w:hyperlink>
+      <w:r>
+        <w:t xml:space="preserve">.</w:t>
+      </w:r>
+    </w:p>
+    <w:p>
+      <w:pPr>
+        <w:pStyle w:val="Bibliography"/>
+      </w:pPr>
+      <w:r>
         <w:t xml:space="preserve">Wang, Y, and Z Xia. 2009. “Assessing spawning ground hydraulic suitability for Chinese sturgeon (Acipenser sinensis) from horizontal mean vorticity in Yangtze River.”</w:t>
       </w:r>
       <w:r>
@@ -1381,7 +1569,7 @@
       <w:r>
         <w:t xml:space="preserve">220 (11): 1443–8. doi:</w:t>
       </w:r>
-      <w:hyperlink r:id="rId39">
+      <w:hyperlink r:id="rId40">
         <w:r>
           <w:rPr>
             <w:rStyle w:val="Hyperlink"/>
@@ -1501,7 +1689,7 @@
     </w:lvl>
   </w:abstractNum>
   <w:abstractNum w:abstractNumId="990">
-    <w:nsid w:val="764838b8"/>
+    <w:nsid w:val="15ab61fc"/>
     <w:multiLevelType w:val="multilevel"/>
     <w:lvl w:ilvl="0">
       <w:numFmt w:val="bullet"/>
@@ -1582,7 +1770,7 @@
     </w:lvl>
   </w:abstractNum>
   <w:abstractNum w:abstractNumId="99821">
-    <w:nsid w:val="6362e293"/>
+    <w:nsid w:val="195106dc"/>
     <w:multiLevelType w:val="multilevel"/>
     <w:lvl w:ilvl="0">
       <w:start w:val="1"/>

</xml_diff>

<commit_message>
more additions to proposal and chapter 2
</commit_message>
<xml_diff>
--- a/proposal_draft_2018.docx
+++ b/proposal_draft_2018.docx
@@ -224,7 +224,130 @@
         <w:pStyle w:val="FirstParagraph"/>
       </w:pPr>
       <w:r>
-        <w:t xml:space="preserve">Abiotic and biotic factors interact in complex ways which indirectly determine behavioral and ecophysiological responses in organisms. Organisms that are mobile may migrate into more environmentally suitable areas when conditions become unfavorable or food sources become depleted. Sessile organisms are unable to migrate into more environmentally suitable areas and are forced to either adapt or suffer expiration. Sessile organisms may respond to changing environmental conditions through changes in physiology. For example, plants may produce heat shock proteins that help buffer the affect of temperature increases. Sessile organisms may also adapt their morphology,in order to persist in changing and harsh environments, such as seaweeds.</w:t>
+        <w:t xml:space="preserve">Wave exposure is also recognised as an important driver of the marine environment, and macroalgae are not exception. Wave exposure has been shown to play a role in determing distribution, abundance, diversity, composition, growth</w:t>
+      </w:r>
+      <w:r>
+        <w:t xml:space="preserve"> </w:t>
+      </w:r>
+      <w:r>
+        <w:t xml:space="preserve">(Cousens 1982)</w:t>
+      </w:r>
+      <w:r>
+        <w:t xml:space="preserve"> </w:t>
+      </w:r>
+      <w:r>
+        <w:t xml:space="preserve">and productivity</w:t>
+      </w:r>
+      <w:r>
+        <w:t xml:space="preserve"> </w:t>
+      </w:r>
+      <w:r>
+        <w:t xml:space="preserve">(Pedersen and Nejrup 2012)</w:t>
+      </w:r>
+      <w:r>
+        <w:t xml:space="preserve"> </w:t>
+      </w:r>
+      <w:r>
+        <w:t xml:space="preserve">of macroalgae communties. For example, the width, vertical zonation and diversity of algal communities often change predictably along gradients of wave exposure. Wave exposure may also drive macroalgae communties indirectly through the alteration in affect of another environmental driver. For instance, increasing degrees of exposure may positively influence the amount of area available to trap light on macroalgal fronds, as well as increasing nutrient uptake due to increased turbulence in the boundry layer around the frond</w:t>
+      </w:r>
+      <w:r>
+        <w:t xml:space="preserve"> </w:t>
+      </w:r>
+      <w:r>
+        <w:t xml:space="preserve">(Pfeister 1995)</w:t>
+      </w:r>
+      <w:r>
+        <w:t xml:space="preserve">. The most important direct effect of wave exposure on macroalgal communities is through mechanical dislodgment, which ultimately leads to expiration. Mechanical forces generated by the hydrodynamic environment, in the form of sudden strong ocean currents or storms, between 10- 20 m s-1 with accelerations of 400 m s-2</w:t>
+      </w:r>
+      <w:r>
+        <w:t xml:space="preserve"> </w:t>
+      </w:r>
+      <w:r>
+        <w:t xml:space="preserve">(Friedland and Denny 1995)</w:t>
+      </w:r>
+      <w:r>
+        <w:t xml:space="preserve"> </w:t>
+      </w:r>
+      <w:r>
+        <w:t xml:space="preserve">are the biggest threat to kelp survival. Kelps are able to rapidly adapt their morphological characteristics to reduce drag and avoid dislodgment</w:t>
+      </w:r>
+      <w:r>
+        <w:t xml:space="preserve"> </w:t>
+      </w:r>
+      <w:r>
+        <w:t xml:space="preserve">(Blanchette 1997)</w:t>
+      </w:r>
+      <w:r>
+        <w:t xml:space="preserve">. For example a study by</w:t>
+      </w:r>
+      <w:r>
+        <w:t xml:space="preserve"> </w:t>
+      </w:r>
+      <w:r>
+        <w:t xml:space="preserve">Koehl et al. (2008)</w:t>
+      </w:r>
+      <w:r>
+        <w:t xml:space="preserve"> </w:t>
+      </w:r>
+      <w:r>
+        <w:t xml:space="preserve">showed that transplanted</w:t>
+      </w:r>
+      <w:r>
+        <w:t xml:space="preserve"> </w:t>
+      </w:r>
+      <w:r>
+        <w:rPr>
+          <w:i/>
+        </w:rPr>
+        <w:t xml:space="preserve">Nereocystis luetkeana</w:t>
+      </w:r>
+      <w:r>
+        <w:t xml:space="preserve"> </w:t>
+      </w:r>
+      <w:r>
+        <w:t xml:space="preserve">plants from a wave sheltered site to a wave exposed site changed their morphology to flat blades and narrow laterals that are less prone to drag forces in 4-5 days. Another study by</w:t>
+      </w:r>
+      <w:r>
+        <w:t xml:space="preserve"> </w:t>
+      </w:r>
+      <w:r>
+        <w:t xml:space="preserve">Fowler-Walker, Wernberg, and Connell (2006)</w:t>
+      </w:r>
+      <w:r>
+        <w:t xml:space="preserve"> </w:t>
+      </w:r>
+      <w:r>
+        <w:t xml:space="preserve">tested for differences in morphology of</w:t>
+      </w:r>
+      <w:r>
+        <w:t xml:space="preserve"> </w:t>
+      </w:r>
+      <w:r>
+        <w:rPr>
+          <w:i/>
+        </w:rPr>
+        <w:t xml:space="preserve">Ecklonia radiata</w:t>
+      </w:r>
+      <w:r>
+        <w:t xml:space="preserve"> </w:t>
+      </w:r>
+      <w:r>
+        <w:t xml:space="preserve">between wave-sheltered and wave-exposed sites and was a combination of</w:t>
+      </w:r>
+      <w:r>
+        <w:t xml:space="preserve"> </w:t>
+      </w:r>
+      <w:r>
+        <w:rPr>
+          <w:i/>
+        </w:rPr>
+        <w:t xml:space="preserve">in situ</w:t>
+      </w:r>
+      <w:r>
+        <w:t xml:space="preserve"> </w:t>
+      </w:r>
+      <w:r>
+        <w:t xml:space="preserve">sampling and transplant of juvenile plants. The results showed that morphology differed between wave-sheltered and wave-exposed sites (thin thallus at sheltered sites and a narrow, thick thallus with a thick stipe at exposed sites), and was consistent with previous studies. Juveniles transplanted into wave exposed sites under went rapid morphological adaption, whilst the opposite was true for wave-sheltered sites which showed slower morphological adaption.</w:t>
       </w:r>
     </w:p>
     <w:p>
@@ -232,130 +355,85 @@
         <w:pStyle w:val="BodyText"/>
       </w:pPr>
       <w:r>
-        <w:t xml:space="preserve">Other than temperature, wave exposure is also recognised as an important driver of the marine environment, and macroalgae are not exception. Wave exposure has been shown to play a role in determing distribution, abundance, diversity, composition, growth</w:t>
-      </w:r>
-      <w:r>
-        <w:t xml:space="preserve"> </w:t>
-      </w:r>
-      <w:r>
-        <w:t xml:space="preserve">(Cousens 1982)</w:t>
-      </w:r>
-      <w:r>
-        <w:t xml:space="preserve"> </w:t>
-      </w:r>
-      <w:r>
-        <w:t xml:space="preserve">and productivity</w:t>
-      </w:r>
-      <w:r>
-        <w:t xml:space="preserve"> </w:t>
-      </w:r>
-      <w:r>
-        <w:t xml:space="preserve">(Pedersen and Nejrup 2012)</w:t>
-      </w:r>
-      <w:r>
-        <w:t xml:space="preserve"> </w:t>
-      </w:r>
-      <w:r>
-        <w:t xml:space="preserve">of macroalgae communties. For example, the width, vertical zonation and diversity of algal communities often change predictably along gradients of wave exposure. Wave exposure may also drive macroalgae communties indirectly through the alteration in affect of another environmental driver. For instance, increasing degrees of exposure may positively influence the amount of area available to trap light on macroalgal fronds, as well as increasing nutrient uptake due to increased turbulence in the boundry layer around the frond</w:t>
-      </w:r>
-      <w:r>
-        <w:t xml:space="preserve"> </w:t>
-      </w:r>
-      <w:r>
-        <w:t xml:space="preserve">(Pfeister 1995)</w:t>
-      </w:r>
-      <w:r>
-        <w:t xml:space="preserve">. The most important direct effect of wave exposure on macroalgal communities is through mechanical dislodgment, which ultimately leads to expiration. Mechanical forces generated by the hydrodynamic environment, in the form of sudden strong ocean currents or storms, between 10- 20 m s-1 with accelerations of 400 m s-2</w:t>
-      </w:r>
-      <w:r>
-        <w:t xml:space="preserve"> </w:t>
-      </w:r>
-      <w:r>
-        <w:t xml:space="preserve">(Friedland and Denny 1995)</w:t>
-      </w:r>
-      <w:r>
-        <w:t xml:space="preserve"> </w:t>
-      </w:r>
-      <w:r>
-        <w:t xml:space="preserve">are the biggest threat to kelp survival. Kelps are able to rapidly adapt their morphological characteristics to reduce drag and avoid dislodgment</w:t>
-      </w:r>
-      <w:r>
-        <w:t xml:space="preserve"> </w:t>
-      </w:r>
-      <w:r>
-        <w:t xml:space="preserve">(Blanchette 1997)</w:t>
-      </w:r>
-      <w:r>
-        <w:t xml:space="preserve">. For example a study by</w:t>
-      </w:r>
-      <w:r>
-        <w:t xml:space="preserve"> </w:t>
-      </w:r>
-      <w:r>
-        <w:t xml:space="preserve">Koehl et al. (2008)</w:t>
-      </w:r>
-      <w:r>
-        <w:t xml:space="preserve"> </w:t>
-      </w:r>
-      <w:r>
-        <w:t xml:space="preserve">showed that transplanted</w:t>
-      </w:r>
-      <w:r>
-        <w:t xml:space="preserve"> </w:t>
-      </w:r>
-      <w:r>
-        <w:rPr>
-          <w:i/>
-        </w:rPr>
-        <w:t xml:space="preserve">Nereocystis luetkeana</w:t>
-      </w:r>
-      <w:r>
-        <w:t xml:space="preserve"> </w:t>
-      </w:r>
-      <w:r>
-        <w:t xml:space="preserve">plants from a wave sheltered site to a wave exposed site changed their morphology to flat blades and narrow laterals that are less prone to drag forces in 4-5 days. Another study by</w:t>
-      </w:r>
-      <w:r>
-        <w:t xml:space="preserve"> </w:t>
-      </w:r>
-      <w:r>
-        <w:t xml:space="preserve">Fowler-Walker, Wernberg, and Connell (2006)</w:t>
-      </w:r>
-      <w:r>
-        <w:t xml:space="preserve"> </w:t>
-      </w:r>
-      <w:r>
-        <w:t xml:space="preserve">tested for differences in morphology of</w:t>
-      </w:r>
-      <w:r>
-        <w:t xml:space="preserve"> </w:t>
-      </w:r>
-      <w:r>
-        <w:rPr>
-          <w:i/>
-        </w:rPr>
-        <w:t xml:space="preserve">Ecklonia radiata</w:t>
-      </w:r>
-      <w:r>
-        <w:t xml:space="preserve"> </w:t>
-      </w:r>
-      <w:r>
-        <w:t xml:space="preserve">between wave-sheltered and wave-exposed sites and was a combination of</w:t>
-      </w:r>
-      <w:r>
-        <w:t xml:space="preserve"> </w:t>
-      </w:r>
-      <w:r>
-        <w:rPr>
-          <w:i/>
-        </w:rPr>
-        <w:t xml:space="preserve">in situ</w:t>
-      </w:r>
-      <w:r>
-        <w:t xml:space="preserve"> </w:t>
-      </w:r>
-      <w:r>
-        <w:t xml:space="preserve">sampling and transplant of juvenile plants. The results showed that morphology differed between wave-sheltered and wave-exposed sites (thin thallus at sheltered sites and a narrow, thick thallus with a thick stipe at exposed sites), and was consistent with previous studies. Juveniles transplanted into wave exposed sites under went rapid morphological adaption, whilst the opposite was true for wave-sheltered sites which showed slower morphological adaption.</w:t>
+        <w:t xml:space="preserve">Wave exposure is a complex abiotic variable which varies spatially and temporarly in the marine enviroment</w:t>
+      </w:r>
+      <w:r>
+        <w:t xml:space="preserve"> </w:t>
+      </w:r>
+      <w:r>
+        <w:t xml:space="preserve">(Sundblad et al. 2014; Bekkby et al. 2008)</w:t>
+      </w:r>
+      <w:r>
+        <w:t xml:space="preserve">. Furthermore, the degree to which a macroalgae community is exposed, is dependent on local site characteristics, such as bathymetry and local wind patterns</w:t>
+      </w:r>
+      <w:r>
+        <w:t xml:space="preserve"> </w:t>
+      </w:r>
+      <w:r>
+        <w:t xml:space="preserve">(Sundblad et al. 2014; Bekkby et al. 2008)</w:t>
+      </w:r>
+      <w:r>
+        <w:t xml:space="preserve">. Despite this fact, macrolagae have been able to persist in often harsh and variable wave environments</w:t>
+      </w:r>
+      <w:r>
+        <w:t xml:space="preserve"> </w:t>
+      </w:r>
+      <w:r>
+        <w:t xml:space="preserve">(Hatcher, Kirkman, and Wood 1987; Friedland and Denny 1995; Charrier, Le Bail, and De Reviers 2012)</w:t>
+      </w:r>
+      <w:r>
+        <w:t xml:space="preserve">. Macroalage are sessile organisms and incapabable of migrating when local conditions become unsuitable. Therefore, macroalgae must adapt to the local wave climate in order to persist and survive, and achieve this through morphological adaptation</w:t>
+      </w:r>
+      <w:r>
+        <w:t xml:space="preserve"> </w:t>
+      </w:r>
+      <w:r>
+        <w:t xml:space="preserve">(Charrier, Le Bail, and De Reviers 2012)</w:t>
+      </w:r>
+      <w:r>
+        <w:t xml:space="preserve">. The morphology of macroalgae are not fixed gentic traits. A study by @?? showed that</w:t>
+      </w:r>
+      <w:r>
+        <w:t xml:space="preserve"> </w:t>
+      </w:r>
+      <w:r>
+        <w:rPr>
+          <w:i/>
+        </w:rPr>
+        <w:t xml:space="preserve">species name</w:t>
+      </w:r>
+      <w:r>
+        <w:t xml:space="preserve"> </w:t>
+      </w:r>
+      <w:r>
+        <w:t xml:space="preserve">was able to rapidly adapt to the local wave environment when transplanted from a low wave exposure site to a high wave exposure site. Advances in genetic techniques and taxonomy have revealed that species delination based on morphology has been inaccurate, and organisms that were once considered two seperate species are actually one species. The morphological adaption that macroalgae display are therefore driven by local or site conditions, and therefore individuals must be morphologically flexible to persist in stochastic environments. This may be achieved through different strategies and are species-specific, which can be directly attributed the high diversity in morphological characters of algal communities. For example some algae have fronds and others are articulated corraline, and therefore these species would need to adapt their morphology differently in order to persist.</w:t>
+      </w:r>
+      <w:r>
+        <w:t xml:space="preserve"> </w:t>
+      </w:r>
+      <w:r>
+        <w:t xml:space="preserve">Moss (1948)</w:t>
+      </w:r>
+      <w:r>
+        <w:t xml:space="preserve"> </w:t>
+      </w:r>
+      <w:r>
+        <w:t xml:space="preserve">investigated the anatomy, chemical composistion of</w:t>
+      </w:r>
+      <w:r>
+        <w:t xml:space="preserve"> </w:t>
+      </w:r>
+      <w:r>
+        <w:rPr>
+          <w:i/>
+        </w:rPr>
+        <w:t xml:space="preserve">Fucus spiralis</w:t>
+      </w:r>
+      <w:r>
+        <w:t xml:space="preserve"> </w:t>
+      </w:r>
+      <w:r>
+        <w:t xml:space="preserve">at three sites that varied in wave exposure (sheltered, medium exposure and exposed). The authors found that individuals in exposed sites showed less branching of thalli as well as variation in organic nitrogen, mannitol, laminarian and alginic acid concentrations.</w:t>
       </w:r>
     </w:p>
     <w:p>
@@ -363,49 +441,40 @@
         <w:pStyle w:val="BodyText"/>
       </w:pPr>
       <w:r>
-        <w:t xml:space="preserve">Wave exposure is a complex abiotic variable which varies spatially and temporarly in the marine enviroment. Furthermore, the degree to which a macroalgae community is exposed, is dependent on local site characteristics, such as bathymetry and local wind patterns. Despite this fact, macrolagae have been able to persist in often harsh and variable wave environments. Macroalage are sessile organisms and incapabable of migrating when local conditions become unsuitable. Therefore, macroalgae must adapt to the local wave climate in order to persist and survive, and achieve this through morphological adaptation. The morphology of macroalgae are not fixed gentic traits. A study by @?? showed that</w:t>
-      </w:r>
-      <w:r>
-        <w:t xml:space="preserve"> </w:t>
-      </w:r>
-      <w:r>
-        <w:rPr>
-          <w:i/>
-        </w:rPr>
-        <w:t xml:space="preserve">species name</w:t>
-      </w:r>
-      <w:r>
-        <w:t xml:space="preserve"> </w:t>
-      </w:r>
-      <w:r>
-        <w:t xml:space="preserve">was able to rapidly adapt to the local wave environment when transplanted from a low wave exposure site to a high wave exposure site. Advances in genetic techniques and taxonomy have revealed that species delination based on morphology has been inaccurate, and organisms that were once considered two seperate species are actually one species. The morphological adaption that macroalgae display are therefore driven by local or site conditions, and therefore individuals must be morphologically flexible to persist in stochastic environments. This may be achieved through different strategies and are species-specific, which can be directly attributed the high diversity in morphological characters of algal communities. For example some algae have fronds and others are articulated corraline, and therefore these species would need to adapt their morphology differently in order to persist.</w:t>
-      </w:r>
-      <w:r>
-        <w:t xml:space="preserve"> </w:t>
-      </w:r>
-      <w:r>
-        <w:t xml:space="preserve">Moss (1948)</w:t>
-      </w:r>
-      <w:r>
-        <w:t xml:space="preserve"> </w:t>
-      </w:r>
-      <w:r>
-        <w:t xml:space="preserve">investigated the anatomy, chemical composistion of</w:t>
-      </w:r>
-      <w:r>
-        <w:t xml:space="preserve"> </w:t>
-      </w:r>
-      <w:r>
-        <w:rPr>
-          <w:i/>
-        </w:rPr>
-        <w:t xml:space="preserve">Fucus spiralis</w:t>
-      </w:r>
-      <w:r>
-        <w:t xml:space="preserve"> </w:t>
-      </w:r>
-      <w:r>
-        <w:t xml:space="preserve">at three sites that varied in wave exposure (sheltered, medium exposure and exposed). The authors found that individuals in exposed sites showed less branching of thalli as well as variation in organic nitrogen, mannitol, laminarian and alginic acid concentrations.</w:t>
+        <w:t xml:space="preserve">Advances in numerical modelling has gained much traction in recent years and has been applied in a variety of ways with regards to ecological studies. For example, a study by</w:t>
+      </w:r>
+      <w:r>
+        <w:t xml:space="preserve"> </w:t>
+      </w:r>
+      <w:r>
+        <w:t xml:space="preserve">Wang and Xia (2009)</w:t>
+      </w:r>
+      <w:r>
+        <w:t xml:space="preserve"> </w:t>
+      </w:r>
+      <w:r>
+        <w:t xml:space="preserve">used the Delft3D-Flow model to assess the hydraulic suitability of a stream as a spawing ground for the Chinese Sturgeon (</w:t>
+      </w:r>
+      <w:r>
+        <w:rPr>
+          <w:i/>
+        </w:rPr>
+        <w:t xml:space="preserve">Acipenser sinensis</w:t>
+      </w:r>
+      <w:r>
+        <w:t xml:space="preserve">) in the Yangtze River. The authors calculated the horizontal mean vorticity which was used to assess the hydraulic environment of spawning ground. The flow field state was determined through model simulation and field-measured data used to validate the model. The results added to existing scientific database for spawning ground hydraulic environmental protection. Different numerical models can often be integrated to model across ecosystem levels. For example a study by</w:t>
+      </w:r>
+      <w:r>
+        <w:t xml:space="preserve"> </w:t>
+      </w:r>
+      <w:r>
+        <w:t xml:space="preserve">Leon et al. (2003)</w:t>
+      </w:r>
+      <w:r>
+        <w:t xml:space="preserve"> </w:t>
+      </w:r>
+      <w:r>
+        <w:t xml:space="preserve">used integrated physical (Delft3D hydrological model) and bio-chemical (Agricultural Non-point Source model) processes models to investigate the possible impact on the Lake Malawi water quality due to management actions performed at the watershed level. Traditional ecological measures of wave exposure usually incorportates integrative measures of hyrdodynamic conditions at a particular site. More specifically, it is the integration of mechanical processes and the influence that is has on the ecology of nearshore communities.</w:t>
       </w:r>
     </w:p>
     <w:p>
@@ -413,40 +482,79 @@
         <w:pStyle w:val="BodyText"/>
       </w:pPr>
       <w:r>
-        <w:t xml:space="preserve">Advances in numerical modelling has gained much traction in recent years and has been applied in a variety of ways with regards to ecological studies. For example, a study by</w:t>
-      </w:r>
-      <w:r>
-        <w:t xml:space="preserve"> </w:t>
-      </w:r>
-      <w:r>
-        <w:t xml:space="preserve">Wang and Xia (2009)</w:t>
-      </w:r>
-      <w:r>
-        <w:t xml:space="preserve"> </w:t>
-      </w:r>
-      <w:r>
-        <w:t xml:space="preserve">used the Delft3D-Flow model to assess the hydraulic suitability of a stream as a spawing ground for the Chinese Sturgeon (</w:t>
-      </w:r>
-      <w:r>
-        <w:rPr>
-          <w:i/>
-        </w:rPr>
-        <w:t xml:space="preserve">Acipenser sinensis</w:t>
-      </w:r>
-      <w:r>
-        <w:t xml:space="preserve">) in the Yangtze River. The authors calculated the horizontal mean vorticity which was used to assess the hydraulic environment of spawning ground. The flow field state was determined through model simulation and field-measured data used to validate the model. The results added to existing scientific database for spawning ground hydraulic environmental protection. Different numerical models can often be integrated to model across ecosystem levels. For example a study by</w:t>
-      </w:r>
-      <w:r>
-        <w:t xml:space="preserve"> </w:t>
-      </w:r>
-      <w:r>
-        <w:t xml:space="preserve">Leon et al. (2003)</w:t>
-      </w:r>
-      <w:r>
-        <w:t xml:space="preserve"> </w:t>
-      </w:r>
-      <w:r>
-        <w:t xml:space="preserve">used integrated physical (Delft3D hydrological model) and bio-chemical (Agricultural Non-point Source model) processes models to investigate the possible impact on the Lake Malawi water quality due to management actions performed at the watershed level. Traditional ecological measures of wave exposure usually incorportates integrative measures of hyrdodynamic conditions at a particular site. More specifically, it is the integration of mechanical processes and the influence that is has on the ecology of nearshore communities.</w:t>
+        <w:t xml:space="preserve">Wave exposure may be modelled through various methods which range from simple cartographic to more advanced numerical wave models. Cartographical models can be qualitative or quantitative and were designed for the need of wave exposure measures to explain ecological distributions. A simple set of calculations on coastline and wind data, and relatively small input data sets are required. These are regarded as</w:t>
+      </w:r>
+      <w:r>
+        <w:t xml:space="preserve"> </w:t>
+      </w:r>
+      <w:r>
+        <w:t xml:space="preserve">“</w:t>
+      </w:r>
+      <w:r>
+        <w:t xml:space="preserve">fetch-based models</w:t>
+      </w:r>
+      <w:r>
+        <w:t xml:space="preserve">”</w:t>
+      </w:r>
+      <w:r>
+        <w:t xml:space="preserve">, which measure the length of open water associated with a site along a straight line. The output of such an approach is a simplified estimate of the potential wave energy for a specific set of sites. Advances in cartographical methods using fetch-based models has allowed for wave exposure measurments for larger areas, and has been suggested as a method for predicting macroalgal community structure</w:t>
+      </w:r>
+      <w:r>
+        <w:t xml:space="preserve"> </w:t>
+      </w:r>
+      <w:r>
+        <w:t xml:space="preserve">(Burrows, Harvey, and Robb 2008)</w:t>
+      </w:r>
+      <w:r>
+        <w:t xml:space="preserve">. An example of such a model is the</w:t>
+      </w:r>
+      <w:r>
+        <w:t xml:space="preserve"> </w:t>
+      </w:r>
+      <w:r>
+        <w:t xml:space="preserve">“</w:t>
+      </w:r>
+      <w:r>
+        <w:t xml:space="preserve">BioEx model</w:t>
+      </w:r>
+      <w:r>
+        <w:t xml:space="preserve">”</w:t>
+      </w:r>
+      <w:r>
+        <w:t xml:space="preserve"> </w:t>
+      </w:r>
+      <w:r>
+        <w:t xml:space="preserve">which was developed by</w:t>
+      </w:r>
+      <w:r>
+        <w:t xml:space="preserve"> </w:t>
+      </w:r>
+      <w:r>
+        <w:t xml:space="preserve">Baardseth and others (1970)</w:t>
+      </w:r>
+      <w:r>
+        <w:t xml:space="preserve"> </w:t>
+      </w:r>
+      <w:r>
+        <w:t xml:space="preserve">to estimate wave exposure over large regions. BioEx requires frequency, strength and direction of winds, weighted by degree of exposure within various directions. BioEx is calculated as the sum of the index developed at different spatial scales (local, fjord and open). This method has been used in mapping of marine coastal biodiveristy</w:t>
+      </w:r>
+      <w:r>
+        <w:t xml:space="preserve"> </w:t>
+      </w:r>
+      <w:r>
+        <w:t xml:space="preserve">(</w:t>
+      </w:r>
+      <w:r>
+        <w:rPr>
+          <w:b/>
+        </w:rPr>
+        <w:t xml:space="preserve">???</w:t>
+      </w:r>
+      <w:r>
+        <w:t xml:space="preserve">)</w:t>
+      </w:r>
+      <w:r>
+        <w:t xml:space="preserve">.</w:t>
       </w:r>
     </w:p>
     <w:p>
@@ -454,86 +562,6 @@
         <w:pStyle w:val="BodyText"/>
       </w:pPr>
       <w:r>
-        <w:t xml:space="preserve">Wave exposure may be modelled through various methods which range from simple cartographic to more advanced numerical wave models. Cartographical models can be qualitative or quantitative and were designed for the need of wave exposure measures to explain ecological distributions. A simple set of calculations on coastline and wind data, and relatively small input data sets are required. These are regarded as</w:t>
-      </w:r>
-      <w:r>
-        <w:t xml:space="preserve"> </w:t>
-      </w:r>
-      <w:r>
-        <w:t xml:space="preserve">“</w:t>
-      </w:r>
-      <w:r>
-        <w:t xml:space="preserve">fetch-based models</w:t>
-      </w:r>
-      <w:r>
-        <w:t xml:space="preserve">”</w:t>
-      </w:r>
-      <w:r>
-        <w:t xml:space="preserve">, which measure the length of open water associated with a site along a straight line. The output of such an approach is a simplified estimate of the potential wave energy for a specific set of sites. Advances in cartographical methods using fetch-based models has allowed for wave exposure measurments for larger areas, and has been suggested as a method for predicting macroalgal community structure</w:t>
-      </w:r>
-      <w:r>
-        <w:t xml:space="preserve"> </w:t>
-      </w:r>
-      <w:r>
-        <w:t xml:space="preserve">(Burrows, Harvey, and Robb 2008)</w:t>
-      </w:r>
-      <w:r>
-        <w:t xml:space="preserve">. An example of such a model is the</w:t>
-      </w:r>
-      <w:r>
-        <w:t xml:space="preserve"> </w:t>
-      </w:r>
-      <w:r>
-        <w:t xml:space="preserve">“</w:t>
-      </w:r>
-      <w:r>
-        <w:t xml:space="preserve">BioEx model</w:t>
-      </w:r>
-      <w:r>
-        <w:t xml:space="preserve">”</w:t>
-      </w:r>
-      <w:r>
-        <w:t xml:space="preserve"> </w:t>
-      </w:r>
-      <w:r>
-        <w:t xml:space="preserve">which was developed by</w:t>
-      </w:r>
-      <w:r>
-        <w:t xml:space="preserve"> </w:t>
-      </w:r>
-      <w:r>
-        <w:t xml:space="preserve">Baardseth and others (1970)</w:t>
-      </w:r>
-      <w:r>
-        <w:t xml:space="preserve"> </w:t>
-      </w:r>
-      <w:r>
-        <w:t xml:space="preserve">to estimate wave exposure over large regions. BioEx requires frequency, strength and direction of winds, weighted by degree of exposure within various directions. BioEx is calculated as the sum of the index developed at different spatial scales (local, fjord and open). This method has been used in mapping of marine coastal biodiveristy</w:t>
-      </w:r>
-      <w:r>
-        <w:t xml:space="preserve"> </w:t>
-      </w:r>
-      <w:r>
-        <w:t xml:space="preserve">(</w:t>
-      </w:r>
-      <w:r>
-        <w:rPr>
-          <w:b/>
-        </w:rPr>
-        <w:t xml:space="preserve">???</w:t>
-      </w:r>
-      <w:r>
-        <w:t xml:space="preserve">)</w:t>
-      </w:r>
-      <w:r>
-        <w:t xml:space="preserve">.</w:t>
-      </w:r>
-    </w:p>
-    <w:p>
-      <w:pPr>
-        <w:pStyle w:val="BodyText"/>
-      </w:pPr>
-      <w:r>
         <w:t xml:space="preserve">Lindegarth and Gamfeldt (2005)</w:t>
       </w:r>
       <w:r>
@@ -564,7 +592,7 @@
         <w:t xml:space="preserve"> </w:t>
       </w:r>
       <w:r>
-        <w:t xml:space="preserve">Isæus (2004)</w:t>
+        <w:t xml:space="preserve">M. Isæus (2004)</w:t>
       </w:r>
       <w:r>
         <w:t xml:space="preserve">, and is known as the</w:t>
@@ -1143,6 +1171,40 @@
         <w:pStyle w:val="Bibliography"/>
       </w:pPr>
       <w:r>
+        <w:t xml:space="preserve">Bekkby, T, P E Isachsen, M Isæus, and V Bakkestuen. 2008. “GIS modeling of wave exposure at the seabed: A depth-attenuated wave exposure model.”</w:t>
+      </w:r>
+      <w:r>
+        <w:t xml:space="preserve"> </w:t>
+      </w:r>
+      <w:r>
+        <w:rPr>
+          <w:i/>
+        </w:rPr>
+        <w:t xml:space="preserve">Marine Geodesy</w:t>
+      </w:r>
+      <w:r>
+        <w:t xml:space="preserve"> </w:t>
+      </w:r>
+      <w:r>
+        <w:t xml:space="preserve">31 (2): 117–27. doi:</w:t>
+      </w:r>
+      <w:hyperlink r:id="rId32">
+        <w:r>
+          <w:rPr>
+            <w:rStyle w:val="Hyperlink"/>
+          </w:rPr>
+          <w:t xml:space="preserve">10.1080/01490410802053674</w:t>
+        </w:r>
+      </w:hyperlink>
+      <w:r>
+        <w:t xml:space="preserve">.</w:t>
+      </w:r>
+    </w:p>
+    <w:p>
+      <w:pPr>
+        <w:pStyle w:val="Bibliography"/>
+      </w:pPr>
+      <w:r>
         <w:t xml:space="preserve">Blamey, L K, L J Shannon, J J Bolton, R Crawford, F Dufois, H Evers-king, C Griffiths, et al. 2015. “Ecosystem changes in the southern Benguela and the underlying processes.”</w:t>
       </w:r>
       <w:r>
@@ -1160,7 +1222,7 @@
       <w:r>
         <w:t xml:space="preserve">144: 9–29. doi:</w:t>
       </w:r>
-      <w:hyperlink r:id="rId32">
+      <w:hyperlink r:id="rId33">
         <w:r>
           <w:rPr>
             <w:rStyle w:val="Hyperlink"/>
@@ -1194,7 +1256,7 @@
       <w:r>
         <w:t xml:space="preserve">78 (5): 1563–78. doi:</w:t>
       </w:r>
-      <w:hyperlink r:id="rId33">
+      <w:hyperlink r:id="rId34">
         <w:r>
           <w:rPr>
             <w:rStyle w:val="Hyperlink"/>
@@ -1251,7 +1313,7 @@
       <w:r>
         <w:t xml:space="preserve">353: 1–12. doi:</w:t>
       </w:r>
-      <w:hyperlink r:id="rId34">
+      <w:hyperlink r:id="rId35">
         <w:r>
           <w:rPr>
             <w:rStyle w:val="Hyperlink"/>
@@ -1268,6 +1330,40 @@
         <w:pStyle w:val="Bibliography"/>
       </w:pPr>
       <w:r>
+        <w:t xml:space="preserve">Charrier, B, A Le Bail, and B De Reviers. 2012. “Plant Proteus: Brown algal morphological plasticity and underlying developmental mechanisms.”</w:t>
+      </w:r>
+      <w:r>
+        <w:t xml:space="preserve"> </w:t>
+      </w:r>
+      <w:r>
+        <w:rPr>
+          <w:i/>
+        </w:rPr>
+        <w:t xml:space="preserve">Trends in Plant Science</w:t>
+      </w:r>
+      <w:r>
+        <w:t xml:space="preserve"> </w:t>
+      </w:r>
+      <w:r>
+        <w:t xml:space="preserve">17 (8): 468–77. doi:</w:t>
+      </w:r>
+      <w:hyperlink r:id="rId36">
+        <w:r>
+          <w:rPr>
+            <w:rStyle w:val="Hyperlink"/>
+          </w:rPr>
+          <w:t xml:space="preserve">10.1016/j.tplants.2012.03.003</w:t>
+        </w:r>
+      </w:hyperlink>
+      <w:r>
+        <w:t xml:space="preserve">.</w:t>
+      </w:r>
+    </w:p>
+    <w:p>
+      <w:pPr>
+        <w:pStyle w:val="Bibliography"/>
+      </w:pPr>
+      <w:r>
         <w:t xml:space="preserve">Cousens, R. 1982. “The Effect of Exposure to Wave Action on the Morphology and Pigmentation of Ascophyllum nodosum (L.) Le Jolis in South-Eastern Canada.”</w:t>
       </w:r>
       <w:r>
@@ -1308,7 +1404,7 @@
       <w:r>
         <w:t xml:space="preserve">4 (1): 11–37. doi:</w:t>
       </w:r>
-      <w:hyperlink r:id="rId35">
+      <w:hyperlink r:id="rId37">
         <w:r>
           <w:rPr>
             <w:rStyle w:val="Hyperlink"/>
@@ -1342,7 +1438,7 @@
       <w:r>
         <w:t xml:space="preserve">148 (4): 755–67. doi:</w:t>
       </w:r>
-      <w:hyperlink r:id="rId36">
+      <w:hyperlink r:id="rId38">
         <w:r>
           <w:rPr>
             <w:rStyle w:val="Hyperlink"/>
@@ -1376,7 +1472,7 @@
       <w:r>
         <w:t xml:space="preserve"> </w:t>
       </w:r>
-      <w:hyperlink r:id="rId37">
+      <w:hyperlink r:id="rId39">
         <w:r>
           <w:rPr>
             <w:rStyle w:val="Hyperlink"/>
@@ -1416,6 +1512,29 @@
         <w:pStyle w:val="Bibliography"/>
       </w:pPr>
       <w:r>
+        <w:t xml:space="preserve">Hatcher, B G, H Kirkman, and W F Wood. 1987. “Growth of the kelp Ecklonia radiata near the northern limit of its range in Western Australia.”</w:t>
+      </w:r>
+      <w:r>
+        <w:t xml:space="preserve"> </w:t>
+      </w:r>
+      <w:r>
+        <w:rPr>
+          <w:i/>
+        </w:rPr>
+        <w:t xml:space="preserve">Marine Biology</w:t>
+      </w:r>
+      <w:r>
+        <w:t xml:space="preserve"> </w:t>
+      </w:r>
+      <w:r>
+        <w:t xml:space="preserve">95: 63–73.</w:t>
+      </w:r>
+    </w:p>
+    <w:p>
+      <w:pPr>
+        <w:pStyle w:val="Bibliography"/>
+      </w:pPr>
+      <w:r>
         <w:t xml:space="preserve">Hill, Nicole A, Austen R Pepper, Marji L Puotinen, Michael G Hughes, Graham J Edgar, Neville S Barrett, Rick D Stuart-Smith, and Rebecca Leaper. 2010. “Quantifying Wave Exposure in Shallow Temperate Reef Systems: Applicability of Fetch Models for Predicting Algal Biodiversity.”</w:t>
       </w:r>
       <w:r>
@@ -1464,7 +1583,7 @@
       <w:r>
         <w:t xml:space="preserve">48 (6): 834–51. doi:</w:t>
       </w:r>
-      <w:hyperlink r:id="rId38">
+      <w:hyperlink r:id="rId40">
         <w:r>
           <w:rPr>
             <w:rStyle w:val="Hyperlink"/>
@@ -1498,7 +1617,7 @@
       <w:r>
         <w:t xml:space="preserve">18 (6): 531–39. doi:</w:t>
       </w:r>
-      <w:hyperlink r:id="rId39">
+      <w:hyperlink r:id="rId41">
         <w:r>
           <w:rPr>
             <w:rStyle w:val="Hyperlink"/>
@@ -1581,7 +1700,7 @@
       <w:r>
         <w:t xml:space="preserve"> </w:t>
       </w:r>
-      <w:hyperlink r:id="rId40">
+      <w:hyperlink r:id="rId42">
         <w:r>
           <w:rPr>
             <w:rStyle w:val="Hyperlink"/>
@@ -1629,6 +1748,40 @@
         <w:pStyle w:val="Bibliography"/>
       </w:pPr>
       <w:r>
+        <w:t xml:space="preserve">Sundblad, G, T Bekkby, M Isæus, A Nikolopoulos, K M Norderhaug, and E Rinde. 2014. “Comparing the ecological relevance of four wave exposure models.”</w:t>
+      </w:r>
+      <w:r>
+        <w:t xml:space="preserve"> </w:t>
+      </w:r>
+      <w:r>
+        <w:rPr>
+          <w:i/>
+        </w:rPr>
+        <w:t xml:space="preserve">Estuarine, Coastal and Shelf Science</w:t>
+      </w:r>
+      <w:r>
+        <w:t xml:space="preserve"> </w:t>
+      </w:r>
+      <w:r>
+        <w:t xml:space="preserve">140. Elsevier Ltd: 7–13. doi:</w:t>
+      </w:r>
+      <w:hyperlink r:id="rId43">
+        <w:r>
+          <w:rPr>
+            <w:rStyle w:val="Hyperlink"/>
+          </w:rPr>
+          <w:t xml:space="preserve">10.1016/j.ecss.2014.01.008</w:t>
+        </w:r>
+      </w:hyperlink>
+      <w:r>
+        <w:t xml:space="preserve">.</w:t>
+      </w:r>
+    </w:p>
+    <w:p>
+      <w:pPr>
+        <w:pStyle w:val="Bibliography"/>
+      </w:pPr>
+      <w:r>
         <w:t xml:space="preserve">Wang, Y, and Z Xia. 2009. “Assessing spawning ground hydraulic suitability for Chinese sturgeon (Acipenser sinensis) from horizontal mean vorticity in Yangtze River.”</w:t>
       </w:r>
       <w:r>
@@ -1646,7 +1799,7 @@
       <w:r>
         <w:t xml:space="preserve">220 (11): 1443–8. doi:</w:t>
       </w:r>
-      <w:hyperlink r:id="rId41">
+      <w:hyperlink r:id="rId44">
         <w:r>
           <w:rPr>
             <w:rStyle w:val="Hyperlink"/>
@@ -1766,7 +1919,7 @@
     </w:lvl>
   </w:abstractNum>
   <w:abstractNum w:abstractNumId="990">
-    <w:nsid w:val="da01ddd4"/>
+    <w:nsid w:val="2f991c1f"/>
     <w:multiLevelType w:val="multilevel"/>
     <w:lvl w:ilvl="0">
       <w:numFmt w:val="bullet"/>
@@ -1847,7 +2000,7 @@
     </w:lvl>
   </w:abstractNum>
   <w:abstractNum w:abstractNumId="99821">
-    <w:nsid w:val="cc1595c4"/>
+    <w:nsid w:val="79303336"/>
     <w:multiLevelType w:val="multilevel"/>
     <w:lvl w:ilvl="0">
       <w:start w:val="1"/>

</xml_diff>

<commit_message>
chapter outline added and references updated. Word and pdf outputs updated. Note that the word out is not great...
</commit_message>
<xml_diff>
--- a/proposal_draft_2018.docx
+++ b/proposal_draft_2018.docx
@@ -536,25 +536,7 @@
         <w:t xml:space="preserve"> </w:t>
       </w:r>
       <w:r>
-        <w:t xml:space="preserve">to estimate wave exposure over large regions. BioEx requires frequency, strength and direction of winds, weighted by degree of exposure within various directions. BioEx is calculated as the sum of the index developed at different spatial scales (local, fjord and open). This method has been used in mapping of marine coastal biodiveristy</w:t>
-      </w:r>
-      <w:r>
-        <w:t xml:space="preserve"> </w:t>
-      </w:r>
-      <w:r>
-        <w:t xml:space="preserve">(</w:t>
-      </w:r>
-      <w:r>
-        <w:rPr>
-          <w:b/>
-        </w:rPr>
-        <w:t xml:space="preserve">???</w:t>
-      </w:r>
-      <w:r>
-        <w:t xml:space="preserve">)</w:t>
-      </w:r>
-      <w:r>
-        <w:t xml:space="preserve">.</w:t>
+        <w:t xml:space="preserve">to estimate wave exposure over large regions. BioEx requires frequency, strength and direction of winds, weighted by degree of exposure within various directions. BioEx is calculated as the sum of the index developed at different spatial scales (local, fjord and open).</w:t>
       </w:r>
     </w:p>
     <w:p>
@@ -723,22 +705,7 @@
         </w:numPr>
       </w:pPr>
       <w:r>
-        <w:t xml:space="preserve">Simulate kelp rafting by means of a hydrodynamic modelling and calibrate this model with</w:t>
-      </w:r>
-      <w:r>
-        <w:t xml:space="preserve"> </w:t>
-      </w:r>
-      <w:r>
-        <w:rPr>
-          <w:i/>
-        </w:rPr>
-        <w:t xml:space="preserve">in situ</w:t>
-      </w:r>
-      <w:r>
-        <w:t xml:space="preserve"> </w:t>
-      </w:r>
-      <w:r>
-        <w:t xml:space="preserve">beach-cast morphometric data.</w:t>
+        <w:t xml:space="preserve">Determine quantitative relationships with kelp morphology and the hydrodynamic environment to create a biological index.</w:t>
       </w:r>
     </w:p>
     <w:p>
@@ -750,6 +717,60 @@
         </w:numPr>
       </w:pPr>
       <w:r>
+        <w:t xml:space="preserve">Use</w:t>
+      </w:r>
+      <w:r>
+        <w:t xml:space="preserve"> </w:t>
+      </w:r>
+      <w:r>
+        <w:rPr>
+          <w:i/>
+        </w:rPr>
+        <w:t xml:space="preserve">in situ</w:t>
+      </w:r>
+      <w:r>
+        <w:t xml:space="preserve"> </w:t>
+      </w:r>
+      <w:r>
+        <w:t xml:space="preserve">morphological data to calibrate this to a specific area, or ideally site, within a reasonable amount of probability</w:t>
+      </w:r>
+    </w:p>
+    <w:p>
+      <w:pPr>
+        <w:pStyle w:val="Compact"/>
+        <w:numPr>
+          <w:numId w:val="1001"/>
+          <w:ilvl w:val="0"/>
+        </w:numPr>
+      </w:pPr>
+      <w:r>
+        <w:t xml:space="preserve">Simulate kelp rafting by means of a hydrodynamic modelling and calibrate this model with</w:t>
+      </w:r>
+      <w:r>
+        <w:t xml:space="preserve"> </w:t>
+      </w:r>
+      <w:r>
+        <w:rPr>
+          <w:i/>
+        </w:rPr>
+        <w:t xml:space="preserve">in situ</w:t>
+      </w:r>
+      <w:r>
+        <w:t xml:space="preserve"> </w:t>
+      </w:r>
+      <w:r>
+        <w:t xml:space="preserve">beach-cast morphometric data.</w:t>
+      </w:r>
+    </w:p>
+    <w:p>
+      <w:pPr>
+        <w:pStyle w:val="Compact"/>
+        <w:numPr>
+          <w:numId w:val="1001"/>
+          <w:ilvl w:val="0"/>
+        </w:numPr>
+      </w:pPr>
+      <w:r>
         <w:t xml:space="preserve">Use the calibrated hydrodynamic model to investigate dispersal of microplastics along the west coast and south-west coast of South Africa.</w:t>
       </w:r>
     </w:p>
@@ -861,15 +882,7 @@
         <w:pStyle w:val="FirstParagraph"/>
       </w:pPr>
       <w:r>
-        <w:t xml:space="preserve">The hydrodynamic model for coastal flow will be developed using already existing models that have been developed. These models will consist of the SWAN and Delf3D models and the apporach is to use aspects of each model, that are related to coastal flow, from which further development will take place.</w:t>
-      </w:r>
-    </w:p>
-    <w:p>
-      <w:pPr>
-        <w:pStyle w:val="BodyText"/>
-      </w:pPr>
-      <w:r>
-        <w:t xml:space="preserve">Once the model has been developed it will be used to predict kelp morphology at random sites which will then be sampled. The</w:t>
+        <w:t xml:space="preserve">The hydrodynamic model for coastal flow will be developed using already existing models that have been developed. These models will consist of the SWAN and Delf3D models and the apporach is to use aspects of each model, that are related to coastal flow, from which further development will take place. Once the model has been developed it will be used to predict kelp morphology at random sites which will then be sampled. The</w:t>
       </w:r>
       <w:r>
         <w:t xml:space="preserve"> </w:t>
@@ -924,8 +937,1043 @@
       <w:pPr>
         <w:pStyle w:val="Heading2"/>
       </w:pPr>
-      <w:bookmarkStart w:id="30" w:name="time-frame"/>
+      <w:bookmarkStart w:id="30" w:name="outline-of-chapters"/>
       <w:bookmarkEnd w:id="30"/>
+      <w:r>
+        <w:t xml:space="preserve">Outline of Chapters</w:t>
+      </w:r>
+    </w:p>
+    <w:tbl>
+      <w:tblPr>
+        <w:tblStyle w:val="TableNormal"/>
+        <w:tblW w:type="pct" w:w="5000.0"/>
+        <w:tblLook w:firstRow="1"/>
+      </w:tblPr>
+      <w:tblGrid>
+        <w:gridCol w:w="1959"/>
+        <w:gridCol w:w="5960"/>
+      </w:tblGrid>
+      <w:tr>
+        <w:trPr>
+          <w:cnfStyle w:firstRow="1"/>
+        </w:trPr>
+        <w:tc>
+          <w:tcPr>
+            <w:tcBorders>
+              <w:bottom w:val="single"/>
+            </w:tcBorders>
+            <w:vAlign w:val="bottom"/>
+          </w:tcPr>
+          <w:p>
+            <w:pPr>
+              <w:pStyle w:val="Compact"/>
+              <w:jc w:val="left"/>
+            </w:pPr>
+            <w:r>
+              <w:t xml:space="preserve">Chapter and sections</w:t>
+            </w:r>
+          </w:p>
+        </w:tc>
+        <w:tc>
+          <w:tcPr>
+            <w:tcBorders>
+              <w:bottom w:val="single"/>
+            </w:tcBorders>
+            <w:vAlign w:val="bottom"/>
+          </w:tcPr>
+          <w:p>
+            <w:pPr>
+              <w:pStyle w:val="Compact"/>
+              <w:jc w:val="left"/>
+            </w:pPr>
+            <w:r>
+              <w:t xml:space="preserve">Title</w:t>
+            </w:r>
+          </w:p>
+        </w:tc>
+      </w:tr>
+      <w:tr>
+        <w:tc>
+          <w:p>
+            <w:pPr>
+              <w:pStyle w:val="Compact"/>
+              <w:jc w:val="left"/>
+            </w:pPr>
+            <w:r>
+              <w:t xml:space="preserve">Chapter 1</w:t>
+            </w:r>
+          </w:p>
+        </w:tc>
+        <w:tc>
+          <w:p>
+            <w:pPr>
+              <w:pStyle w:val="Compact"/>
+              <w:jc w:val="left"/>
+            </w:pPr>
+            <w:r>
+              <w:t xml:space="preserve">Summary</w:t>
+            </w:r>
+          </w:p>
+        </w:tc>
+      </w:tr>
+      <w:tr>
+        <w:tc>
+          <w:p>
+            <w:pPr>
+              <w:pStyle w:val="Compact"/>
+              <w:jc w:val="left"/>
+            </w:pPr>
+            <w:r>
+              <w:t xml:space="preserve">Chapter 1.1</w:t>
+            </w:r>
+          </w:p>
+        </w:tc>
+        <w:tc>
+          <w:p>
+            <w:pPr>
+              <w:pStyle w:val="Compact"/>
+              <w:jc w:val="left"/>
+            </w:pPr>
+            <w:r>
+              <w:t xml:space="preserve">Background</w:t>
+            </w:r>
+          </w:p>
+        </w:tc>
+      </w:tr>
+      <w:tr>
+        <w:tc>
+          <w:p>
+            <w:pPr>
+              <w:pStyle w:val="Compact"/>
+              <w:jc w:val="left"/>
+            </w:pPr>
+            <w:r>
+              <w:t xml:space="preserve">Chapter 1.2</w:t>
+            </w:r>
+          </w:p>
+        </w:tc>
+        <w:tc>
+          <w:p>
+            <w:pPr>
+              <w:pStyle w:val="Compact"/>
+              <w:jc w:val="left"/>
+            </w:pPr>
+            <w:r>
+              <w:t xml:space="preserve">Kelp environmental drivers</w:t>
+            </w:r>
+          </w:p>
+        </w:tc>
+      </w:tr>
+      <w:tr>
+        <w:tc>
+          <w:p>
+            <w:pPr>
+              <w:pStyle w:val="Compact"/>
+              <w:jc w:val="left"/>
+            </w:pPr>
+            <w:r>
+              <w:t xml:space="preserve">Chapter 1.3</w:t>
+            </w:r>
+          </w:p>
+        </w:tc>
+        <w:tc>
+          <w:p>
+            <w:pPr>
+              <w:pStyle w:val="Compact"/>
+              <w:jc w:val="left"/>
+            </w:pPr>
+            <w:r>
+              <w:t xml:space="preserve">Ocean and coastal waves</w:t>
+            </w:r>
+          </w:p>
+        </w:tc>
+      </w:tr>
+      <w:tr>
+        <w:tc>
+          <w:p>
+            <w:pPr>
+              <w:pStyle w:val="Compact"/>
+              <w:jc w:val="left"/>
+            </w:pPr>
+            <w:r>
+              <w:t xml:space="preserve">Chapter 1.4</w:t>
+            </w:r>
+          </w:p>
+        </w:tc>
+        <w:tc>
+          <w:p>
+            <w:pPr>
+              <w:pStyle w:val="Compact"/>
+              <w:jc w:val="left"/>
+            </w:pPr>
+            <w:r>
+              <w:t xml:space="preserve">Hydrodynamic modelling</w:t>
+            </w:r>
+          </w:p>
+        </w:tc>
+      </w:tr>
+      <w:tr>
+        <w:tc>
+          <w:p>
+            <w:pPr>
+              <w:pStyle w:val="Compact"/>
+              <w:jc w:val="left"/>
+            </w:pPr>
+            <w:r>
+              <w:t xml:space="preserve">Chapter 1.5</w:t>
+            </w:r>
+          </w:p>
+        </w:tc>
+        <w:tc>
+          <w:p>
+            <w:pPr>
+              <w:pStyle w:val="Compact"/>
+              <w:jc w:val="left"/>
+            </w:pPr>
+            <w:r>
+              <w:t xml:space="preserve">Aims and objectives</w:t>
+            </w:r>
+          </w:p>
+        </w:tc>
+      </w:tr>
+      <w:tr>
+        <w:tc>
+          <w:p>
+            <w:pPr>
+              <w:pStyle w:val="Compact"/>
+              <w:jc w:val="left"/>
+            </w:pPr>
+            <w:r>
+              <w:t xml:space="preserve">References</w:t>
+            </w:r>
+          </w:p>
+        </w:tc>
+        <w:tc>
+          <w:p>
+            <w:pPr>
+              <w:pStyle w:val="Compact"/>
+              <w:jc w:val="left"/>
+            </w:pPr>
+            <w:r>
+              <w:t xml:space="preserve">Reference list for chapter</w:t>
+            </w:r>
+          </w:p>
+        </w:tc>
+      </w:tr>
+      <w:tr>
+        <w:tc>
+          <w:p>
+            <w:pPr>
+              <w:pStyle w:val="Compact"/>
+              <w:jc w:val="left"/>
+            </w:pPr>
+            <w:r>
+              <w:t xml:space="preserve">Chapter 2</w:t>
+            </w:r>
+          </w:p>
+        </w:tc>
+        <w:tc>
+          <w:p>
+            <w:pPr>
+              <w:pStyle w:val="Compact"/>
+              <w:jc w:val="left"/>
+            </w:pPr>
+            <w:r>
+              <w:t xml:space="preserve">Abiotic drivers of morphological adaption of</w:t>
+            </w:r>
+            <w:r>
+              <w:t xml:space="preserve"> </w:t>
+            </w:r>
+            <w:r>
+              <w:rPr>
+                <w:i/>
+              </w:rPr>
+              <w:t xml:space="preserve">Ecklonia maxima</w:t>
+            </w:r>
+            <w:r>
+              <w:t xml:space="preserve"> </w:t>
+            </w:r>
+            <w:r>
+              <w:t xml:space="preserve">along the South African coastline</w:t>
+            </w:r>
+          </w:p>
+        </w:tc>
+      </w:tr>
+      <w:tr>
+        <w:tc>
+          <w:p>
+            <w:pPr>
+              <w:pStyle w:val="Compact"/>
+              <w:jc w:val="left"/>
+            </w:pPr>
+            <w:r>
+              <w:t xml:space="preserve">Chapter 2.1</w:t>
+            </w:r>
+          </w:p>
+        </w:tc>
+        <w:tc>
+          <w:p>
+            <w:pPr>
+              <w:pStyle w:val="Compact"/>
+              <w:jc w:val="left"/>
+            </w:pPr>
+            <w:r>
+              <w:t xml:space="preserve">Introduction</w:t>
+            </w:r>
+          </w:p>
+        </w:tc>
+      </w:tr>
+      <w:tr>
+        <w:tc>
+          <w:p>
+            <w:pPr>
+              <w:pStyle w:val="Compact"/>
+              <w:jc w:val="left"/>
+            </w:pPr>
+            <w:r>
+              <w:t xml:space="preserve">Chapter 2.1.2</w:t>
+            </w:r>
+          </w:p>
+        </w:tc>
+        <w:tc>
+          <w:p>
+            <w:pPr>
+              <w:pStyle w:val="Compact"/>
+              <w:jc w:val="left"/>
+            </w:pPr>
+            <w:r>
+              <w:t xml:space="preserve">Waves and kelp morphology</w:t>
+            </w:r>
+          </w:p>
+        </w:tc>
+      </w:tr>
+      <w:tr>
+        <w:tc>
+          <w:p>
+            <w:pPr>
+              <w:pStyle w:val="Compact"/>
+              <w:jc w:val="left"/>
+            </w:pPr>
+            <w:r>
+              <w:t xml:space="preserve">Chapter 2.1.3</w:t>
+            </w:r>
+          </w:p>
+        </w:tc>
+        <w:tc>
+          <w:p>
+            <w:pPr>
+              <w:pStyle w:val="Compact"/>
+              <w:jc w:val="left"/>
+            </w:pPr>
+            <w:r>
+              <w:t xml:space="preserve">The South African context</w:t>
+            </w:r>
+          </w:p>
+        </w:tc>
+      </w:tr>
+      <w:tr>
+        <w:tc>
+          <w:p>
+            <w:pPr>
+              <w:pStyle w:val="Compact"/>
+              <w:jc w:val="left"/>
+            </w:pPr>
+            <w:r>
+              <w:t xml:space="preserve">Chapter 2.2</w:t>
+            </w:r>
+          </w:p>
+        </w:tc>
+        <w:tc>
+          <w:p>
+            <w:pPr>
+              <w:pStyle w:val="Compact"/>
+              <w:jc w:val="left"/>
+            </w:pPr>
+            <w:r>
+              <w:t xml:space="preserve">Aims and objectives</w:t>
+            </w:r>
+          </w:p>
+        </w:tc>
+      </w:tr>
+      <w:tr>
+        <w:tc>
+          <w:p>
+            <w:pPr>
+              <w:pStyle w:val="Compact"/>
+              <w:jc w:val="left"/>
+            </w:pPr>
+            <w:r>
+              <w:t xml:space="preserve">Chapter 2.3</w:t>
+            </w:r>
+          </w:p>
+        </w:tc>
+        <w:tc>
+          <w:p>
+            <w:pPr>
+              <w:pStyle w:val="Compact"/>
+              <w:jc w:val="left"/>
+            </w:pPr>
+            <w:r>
+              <w:t xml:space="preserve">Methods</w:t>
+            </w:r>
+          </w:p>
+        </w:tc>
+      </w:tr>
+      <w:tr>
+        <w:tc>
+          <w:p>
+            <w:pPr>
+              <w:pStyle w:val="Compact"/>
+              <w:jc w:val="left"/>
+            </w:pPr>
+            <w:r>
+              <w:t xml:space="preserve">Chapter 2.4</w:t>
+            </w:r>
+          </w:p>
+        </w:tc>
+        <w:tc>
+          <w:p>
+            <w:pPr>
+              <w:pStyle w:val="Compact"/>
+              <w:jc w:val="left"/>
+            </w:pPr>
+            <w:r>
+              <w:t xml:space="preserve">Results</w:t>
+            </w:r>
+          </w:p>
+        </w:tc>
+      </w:tr>
+      <w:tr>
+        <w:tc>
+          <w:p>
+            <w:pPr>
+              <w:pStyle w:val="Compact"/>
+              <w:jc w:val="left"/>
+            </w:pPr>
+            <w:r>
+              <w:t xml:space="preserve">Chapter 2.5</w:t>
+            </w:r>
+          </w:p>
+        </w:tc>
+        <w:tc>
+          <w:p>
+            <w:pPr>
+              <w:pStyle w:val="Compact"/>
+              <w:jc w:val="left"/>
+            </w:pPr>
+            <w:r>
+              <w:t xml:space="preserve">Discussion</w:t>
+            </w:r>
+          </w:p>
+        </w:tc>
+      </w:tr>
+      <w:tr>
+        <w:tc>
+          <w:p>
+            <w:pPr>
+              <w:pStyle w:val="Compact"/>
+              <w:jc w:val="left"/>
+            </w:pPr>
+            <w:r>
+              <w:t xml:space="preserve">References</w:t>
+            </w:r>
+          </w:p>
+        </w:tc>
+        <w:tc>
+          <w:p>
+            <w:pPr>
+              <w:pStyle w:val="Compact"/>
+              <w:jc w:val="left"/>
+            </w:pPr>
+            <w:r>
+              <w:t xml:space="preserve">Reference list for chapter</w:t>
+            </w:r>
+          </w:p>
+        </w:tc>
+      </w:tr>
+      <w:tr>
+        <w:tc>
+          <w:p>
+            <w:pPr>
+              <w:pStyle w:val="Compact"/>
+              <w:jc w:val="left"/>
+            </w:pPr>
+            <w:r>
+              <w:t xml:space="preserve">Chapter 3</w:t>
+            </w:r>
+          </w:p>
+        </w:tc>
+        <w:tc>
+          <w:p>
+            <w:pPr>
+              <w:pStyle w:val="Compact"/>
+              <w:jc w:val="left"/>
+            </w:pPr>
+            <w:r>
+              <w:t xml:space="preserve">Using kelp morphology as an index for calibrating coastal-flow model</w:t>
+            </w:r>
+          </w:p>
+        </w:tc>
+      </w:tr>
+      <w:tr>
+        <w:tc>
+          <w:p>
+            <w:pPr>
+              <w:pStyle w:val="Compact"/>
+              <w:jc w:val="left"/>
+            </w:pPr>
+            <w:r>
+              <w:t xml:space="preserve">Chapter 3.1</w:t>
+            </w:r>
+          </w:p>
+        </w:tc>
+        <w:tc>
+          <w:p>
+            <w:pPr>
+              <w:pStyle w:val="Compact"/>
+              <w:jc w:val="left"/>
+            </w:pPr>
+            <w:r>
+              <w:t xml:space="preserve">Introduction</w:t>
+            </w:r>
+          </w:p>
+        </w:tc>
+      </w:tr>
+      <w:tr>
+        <w:tc>
+          <w:p>
+            <w:pPr>
+              <w:pStyle w:val="Compact"/>
+              <w:jc w:val="left"/>
+            </w:pPr>
+            <w:r>
+              <w:t xml:space="preserve">Chapter 3.1.2</w:t>
+            </w:r>
+          </w:p>
+        </w:tc>
+        <w:tc>
+          <w:p>
+            <w:pPr>
+              <w:pStyle w:val="Compact"/>
+              <w:jc w:val="left"/>
+            </w:pPr>
+            <w:r>
+              <w:t xml:space="preserve">The SWAN model design and application</w:t>
+            </w:r>
+          </w:p>
+        </w:tc>
+      </w:tr>
+      <w:tr>
+        <w:tc>
+          <w:p>
+            <w:pPr>
+              <w:pStyle w:val="Compact"/>
+              <w:jc w:val="left"/>
+            </w:pPr>
+            <w:r>
+              <w:t xml:space="preserve">Chapter 3.1.3</w:t>
+            </w:r>
+          </w:p>
+        </w:tc>
+        <w:tc>
+          <w:p>
+            <w:pPr>
+              <w:pStyle w:val="Compact"/>
+              <w:jc w:val="left"/>
+            </w:pPr>
+            <w:r>
+              <w:t xml:space="preserve">SWAN as a platform for further development</w:t>
+            </w:r>
+          </w:p>
+        </w:tc>
+      </w:tr>
+      <w:tr>
+        <w:tc>
+          <w:p>
+            <w:pPr>
+              <w:pStyle w:val="Compact"/>
+              <w:jc w:val="left"/>
+            </w:pPr>
+            <w:r>
+              <w:t xml:space="preserve">Chapter 3.2</w:t>
+            </w:r>
+          </w:p>
+        </w:tc>
+        <w:tc>
+          <w:p>
+            <w:pPr>
+              <w:pStyle w:val="Compact"/>
+              <w:jc w:val="left"/>
+            </w:pPr>
+            <w:r>
+              <w:t xml:space="preserve">Aims and objectives</w:t>
+            </w:r>
+          </w:p>
+        </w:tc>
+      </w:tr>
+      <w:tr>
+        <w:tc>
+          <w:p>
+            <w:pPr>
+              <w:pStyle w:val="Compact"/>
+              <w:jc w:val="left"/>
+            </w:pPr>
+            <w:r>
+              <w:t xml:space="preserve">Chapter 3.3</w:t>
+            </w:r>
+          </w:p>
+        </w:tc>
+        <w:tc>
+          <w:p>
+            <w:pPr>
+              <w:pStyle w:val="Compact"/>
+              <w:jc w:val="left"/>
+            </w:pPr>
+            <w:r>
+              <w:t xml:space="preserve">Methods</w:t>
+            </w:r>
+          </w:p>
+        </w:tc>
+      </w:tr>
+      <w:tr>
+        <w:tc>
+          <w:p>
+            <w:pPr>
+              <w:pStyle w:val="Compact"/>
+              <w:jc w:val="left"/>
+            </w:pPr>
+            <w:r>
+              <w:t xml:space="preserve">Chapter 3.4</w:t>
+            </w:r>
+          </w:p>
+        </w:tc>
+        <w:tc>
+          <w:p>
+            <w:pPr>
+              <w:pStyle w:val="Compact"/>
+              <w:jc w:val="left"/>
+            </w:pPr>
+            <w:r>
+              <w:t xml:space="preserve">Results</w:t>
+            </w:r>
+          </w:p>
+        </w:tc>
+      </w:tr>
+      <w:tr>
+        <w:tc>
+          <w:p>
+            <w:pPr>
+              <w:pStyle w:val="Compact"/>
+              <w:jc w:val="left"/>
+            </w:pPr>
+            <w:r>
+              <w:t xml:space="preserve">Chapter 3.5</w:t>
+            </w:r>
+          </w:p>
+        </w:tc>
+        <w:tc>
+          <w:p>
+            <w:pPr>
+              <w:pStyle w:val="Compact"/>
+              <w:jc w:val="left"/>
+            </w:pPr>
+            <w:r>
+              <w:t xml:space="preserve">Discussion</w:t>
+            </w:r>
+          </w:p>
+        </w:tc>
+      </w:tr>
+      <w:tr>
+        <w:tc>
+          <w:p>
+            <w:pPr>
+              <w:pStyle w:val="Compact"/>
+              <w:jc w:val="left"/>
+            </w:pPr>
+            <w:r>
+              <w:t xml:space="preserve">References</w:t>
+            </w:r>
+          </w:p>
+        </w:tc>
+        <w:tc>
+          <w:p>
+            <w:pPr>
+              <w:pStyle w:val="Compact"/>
+              <w:jc w:val="left"/>
+            </w:pPr>
+            <w:r>
+              <w:t xml:space="preserve">Reference list for chapter</w:t>
+            </w:r>
+          </w:p>
+        </w:tc>
+      </w:tr>
+      <w:tr>
+        <w:tc>
+          <w:p>
+            <w:pPr>
+              <w:pStyle w:val="Compact"/>
+              <w:jc w:val="left"/>
+            </w:pPr>
+            <w:r>
+              <w:t xml:space="preserve">Chapter 4</w:t>
+            </w:r>
+          </w:p>
+        </w:tc>
+        <w:tc>
+          <w:p>
+            <w:pPr>
+              <w:pStyle w:val="Compact"/>
+              <w:jc w:val="left"/>
+            </w:pPr>
+            <w:r>
+              <w:t xml:space="preserve">Application of modified coastal-flow model</w:t>
+            </w:r>
+          </w:p>
+        </w:tc>
+      </w:tr>
+      <w:tr>
+        <w:tc>
+          <w:p>
+            <w:pPr>
+              <w:pStyle w:val="Compact"/>
+              <w:jc w:val="left"/>
+            </w:pPr>
+            <w:r>
+              <w:t xml:space="preserve">Chapter 4.1</w:t>
+            </w:r>
+          </w:p>
+        </w:tc>
+        <w:tc>
+          <w:p>
+            <w:pPr>
+              <w:pStyle w:val="Compact"/>
+              <w:jc w:val="left"/>
+            </w:pPr>
+            <w:r>
+              <w:t xml:space="preserve">Introduction</w:t>
+            </w:r>
+          </w:p>
+        </w:tc>
+      </w:tr>
+      <w:tr>
+        <w:tc>
+          <w:p>
+            <w:pPr>
+              <w:pStyle w:val="Compact"/>
+              <w:jc w:val="left"/>
+            </w:pPr>
+            <w:r>
+              <w:t xml:space="preserve">Chapter 4.1.2</w:t>
+            </w:r>
+          </w:p>
+        </w:tc>
+        <w:tc>
+          <w:p>
+            <w:pPr>
+              <w:pStyle w:val="Compact"/>
+              <w:jc w:val="left"/>
+            </w:pPr>
+            <w:r>
+              <w:t xml:space="preserve">Plastic plloution in the marine environment</w:t>
+            </w:r>
+          </w:p>
+        </w:tc>
+      </w:tr>
+      <w:tr>
+        <w:tc>
+          <w:p>
+            <w:pPr>
+              <w:pStyle w:val="Compact"/>
+              <w:jc w:val="left"/>
+            </w:pPr>
+            <w:r>
+              <w:t xml:space="preserve">Chapter 4.1.3</w:t>
+            </w:r>
+          </w:p>
+        </w:tc>
+        <w:tc>
+          <w:p>
+            <w:pPr>
+              <w:pStyle w:val="Compact"/>
+              <w:jc w:val="left"/>
+            </w:pPr>
+            <w:r>
+              <w:t xml:space="preserve">Application of hydrodynamic modelling in dispersal of plastics</w:t>
+            </w:r>
+          </w:p>
+        </w:tc>
+      </w:tr>
+      <w:tr>
+        <w:tc>
+          <w:p>
+            <w:pPr>
+              <w:pStyle w:val="Compact"/>
+              <w:jc w:val="left"/>
+            </w:pPr>
+            <w:r>
+              <w:t xml:space="preserve">Chapter 4.1.4</w:t>
+            </w:r>
+          </w:p>
+        </w:tc>
+        <w:tc>
+          <w:p>
+            <w:pPr>
+              <w:pStyle w:val="Compact"/>
+              <w:jc w:val="left"/>
+            </w:pPr>
+            <w:r>
+              <w:t xml:space="preserve">Plastic pollution in SOuth Africa</w:t>
+            </w:r>
+          </w:p>
+        </w:tc>
+      </w:tr>
+      <w:tr>
+        <w:tc>
+          <w:p>
+            <w:pPr>
+              <w:pStyle w:val="Compact"/>
+              <w:jc w:val="left"/>
+            </w:pPr>
+            <w:r>
+              <w:t xml:space="preserve">Chapter 4.2</w:t>
+            </w:r>
+          </w:p>
+        </w:tc>
+        <w:tc>
+          <w:p>
+            <w:pPr>
+              <w:pStyle w:val="Compact"/>
+              <w:jc w:val="left"/>
+            </w:pPr>
+            <w:r>
+              <w:t xml:space="preserve">Aims and objectives</w:t>
+            </w:r>
+          </w:p>
+        </w:tc>
+      </w:tr>
+      <w:tr>
+        <w:tc>
+          <w:p>
+            <w:pPr>
+              <w:pStyle w:val="Compact"/>
+              <w:jc w:val="left"/>
+            </w:pPr>
+            <w:r>
+              <w:t xml:space="preserve">Chapter 4.3</w:t>
+            </w:r>
+          </w:p>
+        </w:tc>
+        <w:tc>
+          <w:p>
+            <w:pPr>
+              <w:pStyle w:val="Compact"/>
+              <w:jc w:val="left"/>
+            </w:pPr>
+            <w:r>
+              <w:t xml:space="preserve">Methods</w:t>
+            </w:r>
+          </w:p>
+        </w:tc>
+      </w:tr>
+      <w:tr>
+        <w:tc>
+          <w:p>
+            <w:pPr>
+              <w:pStyle w:val="Compact"/>
+              <w:jc w:val="left"/>
+            </w:pPr>
+            <w:r>
+              <w:t xml:space="preserve">Chapter 4.4</w:t>
+            </w:r>
+          </w:p>
+        </w:tc>
+        <w:tc>
+          <w:p>
+            <w:pPr>
+              <w:pStyle w:val="Compact"/>
+              <w:jc w:val="left"/>
+            </w:pPr>
+            <w:r>
+              <w:t xml:space="preserve">Results</w:t>
+            </w:r>
+          </w:p>
+        </w:tc>
+      </w:tr>
+      <w:tr>
+        <w:tc>
+          <w:p>
+            <w:pPr>
+              <w:pStyle w:val="Compact"/>
+              <w:jc w:val="left"/>
+            </w:pPr>
+            <w:r>
+              <w:t xml:space="preserve">Chapter 4.5</w:t>
+            </w:r>
+          </w:p>
+        </w:tc>
+        <w:tc>
+          <w:p>
+            <w:pPr>
+              <w:pStyle w:val="Compact"/>
+              <w:jc w:val="left"/>
+            </w:pPr>
+            <w:r>
+              <w:t xml:space="preserve">Discussion</w:t>
+            </w:r>
+          </w:p>
+        </w:tc>
+      </w:tr>
+      <w:tr>
+        <w:tc>
+          <w:p>
+            <w:pPr>
+              <w:pStyle w:val="Compact"/>
+              <w:jc w:val="left"/>
+            </w:pPr>
+            <w:r>
+              <w:t xml:space="preserve">References</w:t>
+            </w:r>
+          </w:p>
+        </w:tc>
+        <w:tc>
+          <w:p>
+            <w:pPr>
+              <w:pStyle w:val="Compact"/>
+              <w:jc w:val="left"/>
+            </w:pPr>
+            <w:r>
+              <w:t xml:space="preserve">Reference list for chapter</w:t>
+            </w:r>
+          </w:p>
+        </w:tc>
+      </w:tr>
+      <w:tr>
+        <w:tc>
+          <w:p>
+            <w:pPr>
+              <w:pStyle w:val="Compact"/>
+              <w:jc w:val="left"/>
+            </w:pPr>
+            <w:r>
+              <w:t xml:space="preserve">Chapter 5</w:t>
+            </w:r>
+          </w:p>
+        </w:tc>
+        <w:tc>
+          <w:p>
+            <w:pPr>
+              <w:pStyle w:val="Compact"/>
+              <w:jc w:val="left"/>
+            </w:pPr>
+            <w:r>
+              <w:t xml:space="preserve">Synthesis</w:t>
+            </w:r>
+          </w:p>
+        </w:tc>
+      </w:tr>
+      <w:tr>
+        <w:tc>
+          <w:p>
+            <w:pPr>
+              <w:pStyle w:val="Compact"/>
+              <w:jc w:val="left"/>
+            </w:pPr>
+            <w:r>
+              <w:t xml:space="preserve">Chapter 5.1</w:t>
+            </w:r>
+          </w:p>
+        </w:tc>
+        <w:tc>
+          <w:p>
+            <w:pPr>
+              <w:pStyle w:val="Compact"/>
+              <w:jc w:val="left"/>
+            </w:pPr>
+            <w:r>
+              <w:t xml:space="preserve">Synthesis of Chapters</w:t>
+            </w:r>
+          </w:p>
+        </w:tc>
+      </w:tr>
+      <w:tr>
+        <w:tc>
+          <w:p>
+            <w:pPr>
+              <w:pStyle w:val="Compact"/>
+              <w:jc w:val="left"/>
+            </w:pPr>
+            <w:r>
+              <w:t xml:space="preserve">Chapter 5.2</w:t>
+            </w:r>
+          </w:p>
+        </w:tc>
+        <w:tc>
+          <w:p>
+            <w:pPr>
+              <w:pStyle w:val="Compact"/>
+              <w:jc w:val="left"/>
+            </w:pPr>
+            <w:r>
+              <w:t xml:space="preserve">Challenges and limitations</w:t>
+            </w:r>
+          </w:p>
+        </w:tc>
+      </w:tr>
+      <w:tr>
+        <w:tc>
+          <w:p>
+            <w:pPr>
+              <w:pStyle w:val="Compact"/>
+              <w:jc w:val="left"/>
+            </w:pPr>
+            <w:r>
+              <w:t xml:space="preserve">Chapter 5.3</w:t>
+            </w:r>
+          </w:p>
+        </w:tc>
+        <w:tc>
+          <w:p>
+            <w:pPr>
+              <w:pStyle w:val="Compact"/>
+              <w:jc w:val="left"/>
+            </w:pPr>
+            <w:r>
+              <w:t xml:space="preserve">Gaps and future research</w:t>
+            </w:r>
+          </w:p>
+        </w:tc>
+      </w:tr>
+      <w:tr>
+        <w:tc>
+          <w:p>
+            <w:pPr>
+              <w:pStyle w:val="Compact"/>
+              <w:jc w:val="left"/>
+            </w:pPr>
+            <w:r>
+              <w:t xml:space="preserve">Chapter 5.4</w:t>
+            </w:r>
+          </w:p>
+        </w:tc>
+        <w:tc>
+          <w:p>
+            <w:pPr>
+              <w:pStyle w:val="Compact"/>
+              <w:jc w:val="left"/>
+            </w:pPr>
+            <w:r>
+              <w:t xml:space="preserve">Concluding remarks</w:t>
+            </w:r>
+          </w:p>
+        </w:tc>
+      </w:tr>
+    </w:tbl>
+    <w:p>
+      <w:pPr>
+        <w:pStyle w:val="Heading2"/>
+      </w:pPr>
+      <w:bookmarkStart w:id="31" w:name="time-frame"/>
+      <w:bookmarkEnd w:id="31"/>
       <w:r>
         <w:t xml:space="preserve">Time-frame</w:t>
       </w:r>
@@ -1152,8 +2200,8 @@
       <w:pPr>
         <w:pStyle w:val="Heading2"/>
       </w:pPr>
-      <w:bookmarkStart w:id="31" w:name="references"/>
-      <w:bookmarkEnd w:id="31"/>
+      <w:bookmarkStart w:id="32" w:name="references"/>
+      <w:bookmarkEnd w:id="32"/>
       <w:r>
         <w:t xml:space="preserve">References</w:t>
       </w:r>
@@ -1188,7 +2236,7 @@
       <w:r>
         <w:t xml:space="preserve">31 (2): 117–27. doi:</w:t>
       </w:r>
-      <w:hyperlink r:id="rId32">
+      <w:hyperlink r:id="rId33">
         <w:r>
           <w:rPr>
             <w:rStyle w:val="Hyperlink"/>
@@ -1222,7 +2270,7 @@
       <w:r>
         <w:t xml:space="preserve">144: 9–29. doi:</w:t>
       </w:r>
-      <w:hyperlink r:id="rId33">
+      <w:hyperlink r:id="rId34">
         <w:r>
           <w:rPr>
             <w:rStyle w:val="Hyperlink"/>
@@ -1256,7 +2304,7 @@
       <w:r>
         <w:t xml:space="preserve">78 (5): 1563–78. doi:</w:t>
       </w:r>
-      <w:hyperlink r:id="rId34">
+      <w:hyperlink r:id="rId35">
         <w:r>
           <w:rPr>
             <w:rStyle w:val="Hyperlink"/>
@@ -1313,7 +2361,7 @@
       <w:r>
         <w:t xml:space="preserve">353: 1–12. doi:</w:t>
       </w:r>
-      <w:hyperlink r:id="rId35">
+      <w:hyperlink r:id="rId36">
         <w:r>
           <w:rPr>
             <w:rStyle w:val="Hyperlink"/>
@@ -1347,7 +2395,7 @@
       <w:r>
         <w:t xml:space="preserve">17 (8): 468–77. doi:</w:t>
       </w:r>
-      <w:hyperlink r:id="rId36">
+      <w:hyperlink r:id="rId37">
         <w:r>
           <w:rPr>
             <w:rStyle w:val="Hyperlink"/>
@@ -1404,7 +2452,7 @@
       <w:r>
         <w:t xml:space="preserve">4 (1): 11–37. doi:</w:t>
       </w:r>
-      <w:hyperlink r:id="rId37">
+      <w:hyperlink r:id="rId38">
         <w:r>
           <w:rPr>
             <w:rStyle w:val="Hyperlink"/>
@@ -1438,7 +2486,7 @@
       <w:r>
         <w:t xml:space="preserve">148 (4): 755–67. doi:</w:t>
       </w:r>
-      <w:hyperlink r:id="rId38">
+      <w:hyperlink r:id="rId39">
         <w:r>
           <w:rPr>
             <w:rStyle w:val="Hyperlink"/>
@@ -1472,7 +2520,7 @@
       <w:r>
         <w:t xml:space="preserve"> </w:t>
       </w:r>
-      <w:hyperlink r:id="rId39">
+      <w:hyperlink r:id="rId40">
         <w:r>
           <w:rPr>
             <w:rStyle w:val="Hyperlink"/>
@@ -1583,7 +2631,7 @@
       <w:r>
         <w:t xml:space="preserve">48 (6): 834–51. doi:</w:t>
       </w:r>
-      <w:hyperlink r:id="rId40">
+      <w:hyperlink r:id="rId41">
         <w:r>
           <w:rPr>
             <w:rStyle w:val="Hyperlink"/>
@@ -1617,7 +2665,7 @@
       <w:r>
         <w:t xml:space="preserve">18 (6): 531–39. doi:</w:t>
       </w:r>
-      <w:hyperlink r:id="rId41">
+      <w:hyperlink r:id="rId42">
         <w:r>
           <w:rPr>
             <w:rStyle w:val="Hyperlink"/>
@@ -1700,7 +2748,7 @@
       <w:r>
         <w:t xml:space="preserve"> </w:t>
       </w:r>
-      <w:hyperlink r:id="rId42">
+      <w:hyperlink r:id="rId43">
         <w:r>
           <w:rPr>
             <w:rStyle w:val="Hyperlink"/>
@@ -1765,7 +2813,7 @@
       <w:r>
         <w:t xml:space="preserve">140. Elsevier Ltd: 7–13. doi:</w:t>
       </w:r>
-      <w:hyperlink r:id="rId43">
+      <w:hyperlink r:id="rId44">
         <w:r>
           <w:rPr>
             <w:rStyle w:val="Hyperlink"/>
@@ -1799,7 +2847,7 @@
       <w:r>
         <w:t xml:space="preserve">220 (11): 1443–8. doi:</w:t>
       </w:r>
-      <w:hyperlink r:id="rId44">
+      <w:hyperlink r:id="rId45">
         <w:r>
           <w:rPr>
             <w:rStyle w:val="Hyperlink"/>
@@ -1919,7 +2967,7 @@
     </w:lvl>
   </w:abstractNum>
   <w:abstractNum w:abstractNumId="990">
-    <w:nsid w:val="2dcac173"/>
+    <w:nsid w:val="da5dd61b"/>
     <w:multiLevelType w:val="multilevel"/>
     <w:lvl w:ilvl="0">
       <w:numFmt w:val="bullet"/>
@@ -2000,7 +3048,7 @@
     </w:lvl>
   </w:abstractNum>
   <w:abstractNum w:abstractNumId="99821">
-    <w:nsid w:val="24a8c814"/>
+    <w:nsid w:val="7c9db91e"/>
     <w:multiLevelType w:val="multilevel"/>
     <w:lvl w:ilvl="0">
       <w:start w:val="1"/>

</xml_diff>